<commit_message>
Arch's fixes to Pablo's hybrid
</commit_message>
<xml_diff>
--- a/horizontal-matching-hybrid.docx
+++ b/horizontal-matching-hybrid.docx
@@ -10,19 +10,11 @@
           <w:b/>
         </w:rPr>
       </w:pPr>
-      <w:commentRangeStart w:id="0"/>
       <w:r>
         <w:rPr>
           <w:b/>
         </w:rPr>
         <w:t>Wavefront Application</w:t>
-      </w:r>
-      <w:commentRangeEnd w:id="0"/>
-      <w:r>
-        <w:rPr>
-          <w:rStyle w:val="CommentReference"/>
-        </w:rPr>
-        <w:commentReference w:id="0"/>
       </w:r>
     </w:p>
     <w:p>
@@ -30,21 +22,11 @@
         <w:pStyle w:val="Body"/>
         <w:ind w:left="720"/>
       </w:pPr>
-      <w:r>
-        <w:t>Each invocation of an element access function</w:t>
-      </w:r>
-      <w:r>
-        <w:t xml:space="preserve"> performed by an algorithm with an input range is associated with a value in that range, called its </w:t>
-      </w:r>
-      <w:r>
-        <w:rPr>
-          <w:i/>
-        </w:rPr>
-        <w:t>context</w:t>
-      </w:r>
-      <w:r>
-        <w:t xml:space="preserve">. </w:t>
-      </w:r>
+      <w:bookmarkStart w:id="0" w:name="_GoBack"/>
+      <w:r>
+        <w:t>For the purpose defining wavefront application, the initialization of a temporary object is considered a subexpression of the expression that necessitates the temporary object.</w:t>
+      </w:r>
+      <w:bookmarkEnd w:id="0"/>
     </w:p>
     <w:p>
       <w:pPr>
@@ -52,7 +34,16 @@
         <w:ind w:left="720"/>
       </w:pPr>
       <w:r>
-        <w:t>For the purpose defining wavefront application, the initialization of a temporary object is considered a subexpression of the expression that necessitates the temporary object.</w:t>
+        <w:t xml:space="preserve">An evaluation C of an expression is </w:t>
+      </w:r>
+      <w:r>
+        <w:rPr>
+          <w:i/>
+        </w:rPr>
+        <w:t>sequenced-between</w:t>
+      </w:r>
+      <w:r>
+        <w:t xml:space="preserve"> two evaluations A and B (of possibly different expressions) if A is sequenced before C and C is sequenced before B. </w:t>
       </w:r>
     </w:p>
     <w:p>
@@ -61,16 +52,25 @@
         <w:ind w:left="720"/>
       </w:pPr>
       <w:r>
-        <w:t xml:space="preserve">An evaluation C of an expression is </w:t>
+        <w:t xml:space="preserve">An execution of a statement S </w:t>
       </w:r>
       <w:r>
         <w:rPr>
           <w:i/>
         </w:rPr>
-        <w:t>sequenced-between</w:t>
-      </w:r>
-      <w:r>
-        <w:t xml:space="preserve"> two evaluations A and B (of possibly different expressions) if A is sequenced before C and C is sequenced before B. </w:t>
+        <w:t xml:space="preserve">contains </w:t>
+      </w:r>
+      <w:r>
+        <w:t>an evaluation A of an expression E if evaluation of A occurs on behalf of S or a substatement of S.  [</w:t>
+      </w:r>
+      <w:r>
+        <w:rPr>
+          <w:i/>
+        </w:rPr>
+        <w:t>Note</w:t>
+      </w:r>
+      <w:r>
+        <w:t>: Expression E might be in the invocation of a function while S is executing.]</w:t>
       </w:r>
     </w:p>
     <w:p>
@@ -79,49 +79,52 @@
         <w:ind w:left="720"/>
       </w:pPr>
       <w:r>
-        <w:t xml:space="preserve">An execution of a statement S </w:t>
-      </w:r>
-      <w:r>
         <w:rPr>
           <w:i/>
         </w:rPr>
-        <w:t>contains</w:t>
+        <w:t xml:space="preserve">Horizontally matched </w:t>
+      </w:r>
+      <w:r>
+        <w:t xml:space="preserve">is an equivalence relationship between two evaluations. Within two invocations of an element access function </w:t>
+      </w:r>
+      <w:r>
+        <w:t>F</w:t>
+      </w:r>
+      <w:r>
+        <w:t>, given evaluations A and A</w:t>
+      </w:r>
+      <w:r>
+        <w:sym w:font="Symbol" w:char="F0A2"/>
+      </w:r>
+      <w:r>
+        <w:t xml:space="preserve"> of an expression X, </w:t>
       </w:r>
       <w:r>
         <w:rPr>
           <w:i/>
         </w:rPr>
+        <w:t>horizontal</w:t>
+      </w:r>
+      <w:r>
+        <w:rPr>
+          <w:i/>
+        </w:rPr>
+        <w:t>ly</w:t>
+      </w:r>
+      <w:r>
+        <w:rPr>
+          <w:i/>
+        </w:rPr>
         <w:t xml:space="preserve"> </w:t>
       </w:r>
       <w:r>
-        <w:t xml:space="preserve">an evaluation A of an expression E if evaluation of A occurs </w:t>
-      </w:r>
-      <w:r>
-        <w:t>on behalf of</w:t>
-      </w:r>
-      <w:r>
-        <w:t xml:space="preserve"> S or a substatement of S. </w:t>
-      </w:r>
-      <w:r>
-        <w:t xml:space="preserve"> </w:t>
-      </w:r>
-      <w:r>
-        <w:t>[</w:t>
-      </w:r>
-      <w:r>
         <w:rPr>
           <w:i/>
         </w:rPr>
-        <w:t>Note</w:t>
-      </w:r>
-      <w:r>
-        <w:t xml:space="preserve">: </w:t>
-      </w:r>
-      <w:r>
-        <w:t xml:space="preserve">Expression </w:t>
-      </w:r>
-      <w:r>
-        <w:t>E might be in the invocation of a function while S is executing.]</w:t>
+        <w:t xml:space="preserve">matched </w:t>
+      </w:r>
+      <w:r>
+        <w:t>is established by the following rules:</w:t>
       </w:r>
     </w:p>
     <w:p>
@@ -130,57 +133,31 @@
         <w:ind w:left="720"/>
       </w:pPr>
       <w:r>
-        <w:rPr>
-          <w:i/>
-        </w:rPr>
-        <w:t xml:space="preserve">Horizontal antecedent </w:t>
-      </w:r>
-      <w:r>
-        <w:t xml:space="preserve">is an irreflexive, nonsymmetric, transitive relationship between two evaluations with different contexts. Within two </w:t>
-      </w:r>
-      <w:commentRangeStart w:id="1"/>
-      <w:r>
-        <w:t xml:space="preserve">invocations </w:t>
-      </w:r>
-      <w:commentRangeEnd w:id="1"/>
-      <w:r>
-        <w:rPr>
-          <w:rStyle w:val="CommentReference"/>
-        </w:rPr>
-        <w:commentReference w:id="1"/>
-      </w:r>
-      <w:r>
-        <w:t xml:space="preserve">of an element access function, given evaluations </w:t>
-      </w:r>
-      <w:r>
-        <w:t>A</w:t>
-      </w:r>
-      <w:r>
-        <w:t xml:space="preserve"> and </w:t>
-      </w:r>
-      <w:r>
-        <w:t>A</w:t>
-      </w:r>
-      <w:r>
-        <w:sym w:font="Symbol" w:char="F0A2"/>
-      </w:r>
-      <w:r>
-        <w:t xml:space="preserve"> of an expression X, </w:t>
-      </w:r>
-      <w:r>
-        <w:t xml:space="preserve">the </w:t>
-      </w:r>
-      <w:r>
-        <w:rPr>
-          <w:i/>
-        </w:rPr>
-        <w:t>horizontal antecedent</w:t>
-      </w:r>
-      <w:r>
-        <w:t xml:space="preserve"> </w:t>
-      </w:r>
-      <w:r>
-        <w:t>is established by the following rules:</w:t>
+        <w:t xml:space="preserve">If </w:t>
+      </w:r>
+      <w:r>
+        <w:t xml:space="preserve">there are no evaluations sequenced before </w:t>
+      </w:r>
+      <w:r>
+        <w:t xml:space="preserve">A in </w:t>
+      </w:r>
+      <w:r>
+        <w:t>the corresponding</w:t>
+      </w:r>
+      <w:r>
+        <w:t xml:space="preserve"> invocation of </w:t>
+      </w:r>
+      <w:r>
+        <w:t>F</w:t>
+      </w:r>
+      <w:r>
+        <w:t xml:space="preserve">, </w:t>
+      </w:r>
+      <w:r>
+        <w:t xml:space="preserve">and likewise for A’, </w:t>
+      </w:r>
+      <w:r>
+        <w:t>then A is horizontally matched with A’.</w:t>
       </w:r>
     </w:p>
     <w:p>
@@ -189,109 +166,17 @@
         <w:ind w:left="720"/>
       </w:pPr>
       <w:r>
-        <w:t xml:space="preserve">If X is the first evaluation in </w:t>
-      </w:r>
-      <w:r>
-        <w:rPr>
-          <w:i/>
-        </w:rPr>
-        <w:t>f</w:t>
-      </w:r>
-      <w:r>
-        <w:t xml:space="preserve">, and the context of </w:t>
-      </w:r>
-      <w:r>
-        <w:t>A</w:t>
-      </w:r>
-      <w:r>
-        <w:t xml:space="preserve"> precedes the context of </w:t>
-      </w:r>
-      <w:r>
-        <w:t>A</w:t>
-      </w:r>
-      <w:r>
-        <w:t xml:space="preserve">’, then </w:t>
-      </w:r>
-      <w:r>
-        <w:t>A</w:t>
-      </w:r>
-      <w:r>
-        <w:t xml:space="preserve"> is a horizontal antecedent of </w:t>
-      </w:r>
-      <w:r>
-        <w:t>A</w:t>
-      </w:r>
-      <w:r>
-        <w:t>’.</w:t>
-      </w:r>
-    </w:p>
-    <w:p>
-      <w:pPr>
-        <w:pStyle w:val="Body"/>
-        <w:ind w:left="720"/>
-      </w:pPr>
-      <w:r>
-        <w:t xml:space="preserve">Given evaluations A </w:t>
-      </w:r>
-      <w:r>
-        <w:t xml:space="preserve">and </w:t>
-      </w:r>
-      <w:r>
-        <w:t>A</w:t>
-      </w:r>
-      <w:r>
-        <w:t>’</w:t>
-      </w:r>
-      <w:r>
-        <w:t xml:space="preserve"> of expression X</w:t>
-      </w:r>
-      <w:r>
-        <w:t xml:space="preserve">, where </w:t>
-      </w:r>
-      <w:r>
-        <w:t>A</w:t>
-      </w:r>
-      <w:r>
-        <w:t xml:space="preserve"> is a horizontal antecedent of </w:t>
-      </w:r>
-      <w:r>
-        <w:t>A</w:t>
-      </w:r>
-      <w:r>
-        <w:t>’</w:t>
-      </w:r>
-      <w:r>
-        <w:t xml:space="preserve">, and evaluations </w:t>
-      </w:r>
-      <w:r>
-        <w:t>B</w:t>
-      </w:r>
-      <w:r>
-        <w:t xml:space="preserve"> and </w:t>
-      </w:r>
-      <w:r>
-        <w:t>B</w:t>
-      </w:r>
-      <w:r>
-        <w:t>’ of a (possibly different) expression Y</w:t>
-      </w:r>
-      <w:r>
-        <w:t xml:space="preserve">, </w:t>
-      </w:r>
-      <w:r>
-        <w:t>then B</w:t>
-      </w:r>
-      <w:r>
-        <w:t xml:space="preserve"> is a horizontal antecedent of </w:t>
-      </w:r>
-      <w:r>
-        <w:t>B</w:t>
-      </w:r>
-      <w:r>
-        <w:t>’ if</w:t>
-      </w:r>
-      <w:bookmarkStart w:id="2" w:name="_GoBack"/>
-      <w:bookmarkEnd w:id="2"/>
+        <w:t xml:space="preserve">Given evaluations A and A’ of expression X, where A is horizontally matched with A’, and evaluations B and B’ of a (possibly different) expression Y, then B </w:t>
+      </w:r>
+      <w:r>
+        <w:t xml:space="preserve">is </w:t>
+      </w:r>
+      <w:r>
+        <w:t>horizontally matched with B’ if</w:t>
+      </w:r>
+      <w:r>
+        <w:t>:</w:t>
+      </w:r>
     </w:p>
     <w:p>
       <w:pPr>
@@ -302,34 +187,7 @@
         </w:numPr>
       </w:pPr>
       <w:r>
-        <w:t xml:space="preserve">the </w:t>
-      </w:r>
-      <w:r>
-        <w:t xml:space="preserve">evaluation </w:t>
-      </w:r>
-      <w:r>
-        <w:t>of X</w:t>
-      </w:r>
-      <w:r>
-        <w:t xml:space="preserve"> for A and A’</w:t>
-      </w:r>
-      <w:r>
-        <w:t xml:space="preserve"> is sequenced before </w:t>
-      </w:r>
-      <w:r>
-        <w:t xml:space="preserve">the respective </w:t>
-      </w:r>
-      <w:r>
-        <w:t xml:space="preserve">evaluation </w:t>
-      </w:r>
-      <w:r>
-        <w:t>of Y</w:t>
-      </w:r>
-      <w:r>
-        <w:t xml:space="preserve"> for B and B’</w:t>
-      </w:r>
-      <w:r>
-        <w:t>, and</w:t>
+        <w:t>evaluation A is sequenced before evaluation B, and</w:t>
       </w:r>
     </w:p>
     <w:p>
@@ -341,43 +199,13 @@
         </w:numPr>
       </w:pPr>
       <w:r>
-        <w:t xml:space="preserve">if there are evaluations </w:t>
-      </w:r>
-      <w:r>
-        <w:t xml:space="preserve">sequenced </w:t>
-      </w:r>
-      <w:r>
-        <w:t xml:space="preserve">between </w:t>
-      </w:r>
-      <w:r>
-        <w:t>X</w:t>
-      </w:r>
-      <w:r>
-        <w:t xml:space="preserve"> and </w:t>
-      </w:r>
-      <w:r>
-        <w:t>Y</w:t>
-      </w:r>
-      <w:r>
-        <w:t xml:space="preserve">, </w:t>
-      </w:r>
-      <w:r>
-        <w:t>there exists a statement execution</w:t>
-      </w:r>
-      <w:r>
-        <w:t xml:space="preserve"> S</w:t>
-      </w:r>
-      <w:r>
-        <w:t xml:space="preserve"> </w:t>
-      </w:r>
-      <w:r>
-        <w:t xml:space="preserve">or expression evaluation </w:t>
-      </w:r>
-      <w:r>
-        <w:t>that</w:t>
-      </w:r>
-      <w:r>
-        <w:t>:</w:t>
+        <w:t xml:space="preserve">if there are evaluations sequenced between A and B, there exists a statement execution </w:t>
+      </w:r>
+      <w:r>
+        <w:t xml:space="preserve">S </w:t>
+      </w:r>
+      <w:r>
+        <w:t>or expression evaluation that:</w:t>
       </w:r>
     </w:p>
     <w:p>
@@ -390,19 +218,7 @@
         <w:spacing w:before="0" w:after="0"/>
       </w:pPr>
       <w:r>
-        <w:t>contains</w:t>
-      </w:r>
-      <w:r>
-        <w:t xml:space="preserve"> X</w:t>
-      </w:r>
-      <w:r>
-        <w:t>,</w:t>
-      </w:r>
-      <w:r>
-        <w:t xml:space="preserve"> </w:t>
-      </w:r>
-      <w:r>
-        <w:t xml:space="preserve">and </w:t>
+        <w:t xml:space="preserve">contains A, and </w:t>
       </w:r>
     </w:p>
     <w:p>
@@ -415,25 +231,7 @@
         <w:spacing w:before="0" w:after="0"/>
       </w:pPr>
       <w:r>
-        <w:t xml:space="preserve">contains </w:t>
-      </w:r>
-      <w:r>
-        <w:t>all said</w:t>
-      </w:r>
-      <w:r>
-        <w:t xml:space="preserve"> evaluations between </w:t>
-      </w:r>
-      <w:r>
-        <w:t>X</w:t>
-      </w:r>
-      <w:r>
-        <w:t xml:space="preserve"> and </w:t>
-      </w:r>
-      <w:r>
-        <w:t>Y</w:t>
-      </w:r>
-      <w:r>
-        <w:t xml:space="preserve">, </w:t>
+        <w:t xml:space="preserve">contains all said evaluations between A and B, </w:t>
       </w:r>
     </w:p>
     <w:p>
@@ -446,16 +244,7 @@
         <w:spacing w:before="0" w:after="0"/>
       </w:pPr>
       <w:r>
-        <w:t xml:space="preserve">but does not </w:t>
-      </w:r>
-      <w:r>
-        <w:t>contain</w:t>
-      </w:r>
-      <w:r>
-        <w:t xml:space="preserve"> Y</w:t>
-      </w:r>
-      <w:r>
-        <w:t>, and</w:t>
+        <w:t>but does not contain B, and</w:t>
       </w:r>
     </w:p>
     <w:p>
@@ -467,19 +256,7 @@
         </w:numPr>
       </w:pPr>
       <w:r>
-        <w:t>control reached Y</w:t>
-      </w:r>
-      <w:r>
-        <w:t xml:space="preserve"> from </w:t>
-      </w:r>
-      <w:r>
-        <w:t>X</w:t>
-      </w:r>
-      <w:r>
-        <w:t xml:space="preserve"> without executing a</w:t>
-      </w:r>
-      <w:r>
-        <w:t>ny of the following:</w:t>
+        <w:t>control reached B from A without executing any of the following:</w:t>
       </w:r>
     </w:p>
     <w:p>
@@ -491,48 +268,66 @@
         </w:numPr>
         <w:spacing w:before="0" w:after="0"/>
       </w:pPr>
-      <w:r>
-        <w:t>a</w:t>
+      <w:commentRangeStart w:id="1"/>
+      <w:r>
+        <w:t xml:space="preserve">a </w:t>
+      </w:r>
+      <w:proofErr w:type="spellStart"/>
+      <w:r>
+        <w:t>goto</w:t>
+      </w:r>
+      <w:proofErr w:type="spellEnd"/>
+      <w:r>
+        <w:t xml:space="preserve"> statement</w:t>
       </w:r>
       <w:r>
         <w:t xml:space="preserve"> </w:t>
       </w:r>
-      <w:proofErr w:type="spellStart"/>
-      <w:r>
-        <w:t>goto</w:t>
-      </w:r>
-      <w:proofErr w:type="spellEnd"/>
-      <w:r>
-        <w:t xml:space="preserve"> statement, </w:t>
-      </w:r>
-      <w:r>
-        <w:t xml:space="preserve">unless all </w:t>
-      </w:r>
-      <w:proofErr w:type="spellStart"/>
-      <w:r>
-        <w:t>g</w:t>
-      </w:r>
-      <w:r>
-        <w:t>otos</w:t>
-      </w:r>
-      <w:proofErr w:type="spellEnd"/>
-      <w:r>
-        <w:t xml:space="preserve"> executed within S jump to Y</w:t>
-      </w:r>
-      <w:r>
-        <w:t xml:space="preserve"> or to </w:t>
-      </w:r>
-      <w:r>
-        <w:t>labels</w:t>
-      </w:r>
-      <w:r>
-        <w:t xml:space="preserve"> within S</w:t>
-      </w:r>
-      <w:r>
-        <w:t xml:space="preserve">, </w:t>
-      </w:r>
-      <w:r>
-        <w:t>or</w:t>
+      <w:r>
+        <w:t xml:space="preserve">executed within </w:t>
+      </w:r>
+      <w:r>
+        <w:t xml:space="preserve">execution </w:t>
+      </w:r>
+      <w:r>
+        <w:t xml:space="preserve">S </w:t>
+      </w:r>
+      <w:r>
+        <w:t xml:space="preserve">that </w:t>
+      </w:r>
+      <w:r>
+        <w:t>jump</w:t>
+      </w:r>
+      <w:r>
+        <w:t>s</w:t>
+      </w:r>
+      <w:r>
+        <w:t xml:space="preserve"> to </w:t>
+      </w:r>
+      <w:r>
+        <w:t xml:space="preserve">a </w:t>
+      </w:r>
+      <w:r>
+        <w:t xml:space="preserve">statement </w:t>
+      </w:r>
+      <w:r>
+        <w:t>outside of</w:t>
+      </w:r>
+      <w:r>
+        <w:t xml:space="preserve"> </w:t>
+      </w:r>
+      <w:r>
+        <w:t>S</w:t>
+      </w:r>
+      <w:commentRangeEnd w:id="1"/>
+      <w:r>
+        <w:rPr>
+          <w:rStyle w:val="CommentReference"/>
+        </w:rPr>
+        <w:commentReference w:id="1"/>
+      </w:r>
+      <w:r>
+        <w:t>, or</w:t>
       </w:r>
     </w:p>
     <w:p>
@@ -545,10 +340,16 @@
         <w:spacing w:before="0" w:after="0"/>
       </w:pPr>
       <w:r>
-        <w:t xml:space="preserve">a switch statement that transfers control into </w:t>
-      </w:r>
-      <w:r>
-        <w:t>nested selection statement or iteration statement</w:t>
+        <w:t xml:space="preserve">a switch statement </w:t>
+      </w:r>
+      <w:r>
+        <w:t xml:space="preserve">executed within S </w:t>
+      </w:r>
+      <w:r>
+        <w:t xml:space="preserve">that transfers control into </w:t>
+      </w:r>
+      <w:r>
+        <w:t>a substatement of a nested selection or iteration statement</w:t>
       </w:r>
       <w:r>
         <w:t>, or</w:t>
@@ -583,36 +384,61 @@
     <w:p>
       <w:pPr>
         <w:pStyle w:val="Body"/>
-        <w:ind w:left="720"/>
-      </w:pPr>
-      <w:r>
-        <w:t>[</w:t>
+        <w:numPr>
+          <w:ilvl w:val="0"/>
+          <w:numId w:val="41"/>
+        </w:numPr>
+        <w:spacing w:before="0" w:after="0"/>
+      </w:pPr>
+      <w:proofErr w:type="gramStart"/>
+      <w:r>
+        <w:t>and</w:t>
+      </w:r>
+      <w:proofErr w:type="gramEnd"/>
+      <w:r>
+        <w:t xml:space="preserve"> </w:t>
+      </w:r>
+      <w:r>
+        <w:t>similar</w:t>
+      </w:r>
+      <w:r>
+        <w:t xml:space="preserve"> conditions hold </w:t>
+      </w:r>
+      <w:r>
+        <w:t>for</w:t>
+      </w:r>
+      <w:r>
+        <w:t xml:space="preserve"> A</w:t>
+      </w:r>
+      <w:r>
+        <w:sym w:font="Symbol" w:char="F0A2"/>
+      </w:r>
+      <w:r>
+        <w:t>, B</w:t>
+      </w:r>
+      <w:r>
+        <w:sym w:font="Symbol" w:char="F0A2"/>
+      </w:r>
+      <w:r>
+        <w:t>, and S</w:t>
+      </w:r>
+      <w:r>
+        <w:sym w:font="Symbol" w:char="F0A2"/>
+      </w:r>
+      <w:r>
+        <w:t>.  [</w:t>
       </w:r>
       <w:r>
         <w:rPr>
           <w:i/>
         </w:rPr>
-        <w:t>Note:</w:t>
-      </w:r>
-      <w:r>
-        <w:t xml:space="preserve"> Horizontal antecedent does not imply a sequenced-before relationship. </w:t>
-      </w:r>
-      <w:proofErr w:type="gramStart"/>
-      <w:r>
-        <w:t xml:space="preserve">-- </w:t>
-      </w:r>
-      <w:r>
-        <w:rPr>
-          <w:i/>
-        </w:rPr>
-        <w:t xml:space="preserve"> end</w:t>
-      </w:r>
-      <w:proofErr w:type="gramEnd"/>
-      <w:r>
-        <w:rPr>
-          <w:i/>
-        </w:rPr>
-        <w:t xml:space="preserve"> note</w:t>
+        <w:t>Note</w:t>
+      </w:r>
+      <w:r>
+        <w:t>:</w:t>
+      </w:r>
+      <w:r>
+        <w:t xml:space="preserve"> S and S’ are possibly different executions of the same statement.</w:t>
       </w:r>
       <w:r>
         <w:t>]</w:t>
@@ -623,13 +449,7 @@
         <w:pStyle w:val="Rationale"/>
       </w:pPr>
       <w:r>
-        <w:t xml:space="preserve">The </w:t>
-      </w:r>
-      <w:r>
-        <w:t xml:space="preserve">first and </w:t>
-      </w:r>
-      <w:r>
-        <w:t>second major</w:t>
+        <w:t>The first and second major</w:t>
       </w:r>
       <w:r>
         <w:t xml:space="preserve"> bullet</w:t>
@@ -713,11 +533,7 @@
         <w:t>antecedent</w:t>
       </w:r>
       <w:r>
-        <w:t xml:space="preserve"> of </w:t>
-      </w:r>
-      <w:r>
-        <w:lastRenderedPageBreak/>
-        <w:t>B if, by popping out zero or more levels of nesting, you find a point where the statement containing A immediately precedes B.</w:t>
+        <w:t xml:space="preserve"> of B if, by popping out zero or more levels of nesting, you find a point where the statement containing A immediately precedes B.</w:t>
       </w:r>
       <w:r>
         <w:t xml:space="preserve">  This is the point of re-convergence after a control-flow divergence.</w:t>
@@ -735,6 +551,7 @@
         <w:rPr>
           <w:rStyle w:val="Codeinline"/>
         </w:rPr>
+        <w:lastRenderedPageBreak/>
         <w:t>unse</w:t>
       </w:r>
       <w:r>
@@ -751,7 +568,10 @@
       </w:r>
       <w:proofErr w:type="spellEnd"/>
       <w:r>
-        <w:t xml:space="preserve"> until convergence is re-established at the end of the block containing both the jump statement and the jumped-to statement.</w:t>
+        <w:t xml:space="preserve"> until convergence is re-established at the end of the block containing </w:t>
+      </w:r>
+      <w:r>
+        <w:t>both the jump statement and the jumped-to statement.</w:t>
       </w:r>
     </w:p>
     <w:p>
@@ -762,10 +582,31 @@
         <w:t xml:space="preserve">The rules for establishing the horizontal </w:t>
       </w:r>
       <w:r>
-        <w:t>antecedent</w:t>
-      </w:r>
-      <w:r>
-        <w:t xml:space="preserve"> relationship match evaluations in one application with corresponding evaluations in a logically-later application of the element access function.  The nature of the rules are such that even nested loops work correctly.  For example, given:</w:t>
+        <w:t xml:space="preserve">match </w:t>
+      </w:r>
+      <w:r>
+        <w:t>relationship match</w:t>
+      </w:r>
+      <w:r>
+        <w:t>es</w:t>
+      </w:r>
+      <w:r>
+        <w:t xml:space="preserve"> evaluations in one application with corresponding evaluations in </w:t>
+      </w:r>
+      <w:r>
+        <w:t>another</w:t>
+      </w:r>
+      <w:r>
+        <w:t xml:space="preserve"> application of the element access function.  The nature of the rules are such that even nested loops work correctly.  For example, given</w:t>
+      </w:r>
+      <w:r>
+        <w:rPr>
+          <w:rStyle w:val="FootnoteReference"/>
+        </w:rPr>
+        <w:footnoteReference w:id="2"/>
+      </w:r>
+      <w:r>
+        <w:t>:</w:t>
       </w:r>
     </w:p>
     <w:p>
@@ -798,13 +639,7 @@
           <w:rStyle w:val="Codeinline"/>
         </w:rPr>
         <w:br/>
-        <w:t xml:space="preserve">    </w:t>
-      </w:r>
-      <w:r>
-        <w:rPr>
-          <w:rStyle w:val="Codeinline"/>
-        </w:rPr>
-        <w:t>while (</w:t>
+        <w:t xml:space="preserve">    while (</w:t>
       </w:r>
       <w:r>
         <w:rPr>
@@ -881,13 +716,13 @@
         <w:t>b</w:t>
       </w:r>
       <w:r>
-        <w:t xml:space="preserve"> is a horizontal </w:t>
-      </w:r>
-      <w:r>
-        <w:t>antecedent</w:t>
-      </w:r>
-      <w:r>
-        <w:t xml:space="preserve"> of </w:t>
+        <w:t xml:space="preserve"> </w:t>
+      </w:r>
+      <w:r>
+        <w:t>horizontally matched with</w:t>
+      </w:r>
+      <w:r>
+        <w:t xml:space="preserve"> </w:t>
       </w:r>
       <w:r>
         <w:rPr>
@@ -905,13 +740,13 @@
         <w:t>e</w:t>
       </w:r>
       <w:r>
-        <w:t xml:space="preserve"> to be the horizontal </w:t>
-      </w:r>
-      <w:r>
-        <w:t>antecedent</w:t>
-      </w:r>
-      <w:r>
-        <w:t xml:space="preserve"> of the kth evaluation of </w:t>
+        <w:t xml:space="preserve"> to be </w:t>
+      </w:r>
+      <w:r>
+        <w:t>horizontally matched with the</w:t>
+      </w:r>
+      <w:r>
+        <w:t xml:space="preserve"> kth evaluation of </w:t>
       </w:r>
       <w:r>
         <w:rPr>
@@ -950,37 +785,25 @@
         <w:t>e</w:t>
       </w:r>
       <w:r>
-        <w:t xml:space="preserve">’ that is common to both invocations are vertical </w:t>
-      </w:r>
-      <w:r>
-        <w:t>antecedent</w:t>
-      </w:r>
-      <w:r>
-        <w:t xml:space="preserve">s of </w:t>
-      </w:r>
-      <w:r>
-        <w:rPr>
-          <w:i/>
-        </w:rPr>
-        <w:t>c</w:t>
-      </w:r>
-      <w:r>
-        <w:t xml:space="preserve"> and </w:t>
-      </w:r>
-      <w:r>
-        <w:rPr>
-          <w:i/>
-        </w:rPr>
-        <w:t>c</w:t>
-      </w:r>
-      <w:r>
-        <w:t xml:space="preserve">’, so the horizontal </w:t>
-      </w:r>
-      <w:r>
-        <w:t>antecedent</w:t>
-      </w:r>
-      <w:r>
-        <w:t xml:space="preserve"> relationship is re-established for </w:t>
+        <w:t xml:space="preserve">’ that </w:t>
+      </w:r>
+      <w:r>
+        <w:t xml:space="preserve">are </w:t>
+      </w:r>
+      <w:r>
+        <w:t xml:space="preserve">common to both invocations </w:t>
+      </w:r>
+      <w:r>
+        <w:t>cause a</w:t>
+      </w:r>
+      <w:r>
+        <w:t xml:space="preserve"> horizontal antecedent relationship </w:t>
+      </w:r>
+      <w:r>
+        <w:t xml:space="preserve">to be </w:t>
+      </w:r>
+      <w:r>
+        <w:t xml:space="preserve">re-established for </w:t>
       </w:r>
       <w:r>
         <w:rPr>
@@ -1007,19 +830,55 @@
         <w:ind w:left="720"/>
       </w:pPr>
       <w:r>
+        <w:t xml:space="preserve">Each invocation of an element access function performed by an algorithm with an input range is associated with a value in that range, called its </w:t>
+      </w:r>
+      <w:r>
+        <w:rPr>
+          <w:i/>
+        </w:rPr>
+        <w:t>context</w:t>
+      </w:r>
+      <w:r>
+        <w:t xml:space="preserve">.  </w:t>
+      </w:r>
+      <w:r>
         <w:t>Let</w:t>
       </w:r>
       <w:r>
         <w:rPr>
           <w:i/>
         </w:rPr>
-        <w:t xml:space="preserve"> f</w:t>
-      </w:r>
-      <w:r>
-        <w:t xml:space="preserve"> be a function called for each argument list in a sequen</w:t>
-      </w:r>
-      <w:r>
-        <w:t xml:space="preserve">ce of argument lists.  </w:t>
+        <w:t xml:space="preserve"> </w:t>
+      </w:r>
+      <w:r>
+        <w:t>f</w:t>
+      </w:r>
+      <w:r>
+        <w:t xml:space="preserve"> </w:t>
+      </w:r>
+      <w:r>
+        <w:t>and f</w:t>
+      </w:r>
+      <w:r>
+        <w:sym w:font="Symbol" w:char="F0A2"/>
+      </w:r>
+      <w:r>
+        <w:t xml:space="preserve"> denote the invocations of a function </w:t>
+      </w:r>
+      <w:r>
+        <w:rPr>
+          <w:i/>
+        </w:rPr>
+        <w:t>F</w:t>
+      </w:r>
+      <w:r>
+        <w:t xml:space="preserve"> in two contexts, where the context of f precedes the context for f</w:t>
+      </w:r>
+      <w:r>
+        <w:sym w:font="Symbol" w:char="F0A2"/>
+      </w:r>
+      <w:r>
+        <w:t xml:space="preserve">.  </w:t>
       </w:r>
       <w:r>
         <w:t>Let A and B</w:t>
@@ -1028,7 +887,31 @@
         <w:sym w:font="Symbol" w:char="F0A2"/>
       </w:r>
       <w:r>
-        <w:t xml:space="preserve"> denote two evaluations.  </w:t>
+        <w:t xml:space="preserve"> denote evaluations</w:t>
+      </w:r>
+      <w:r>
+        <w:t xml:space="preserve"> </w:t>
+      </w:r>
+      <w:r>
+        <w:t>performed within</w:t>
+      </w:r>
+      <w:r>
+        <w:t xml:space="preserve"> distinct calls to </w:t>
+      </w:r>
+      <w:r>
+        <w:t>f</w:t>
+      </w:r>
+      <w:r>
+        <w:t xml:space="preserve"> and </w:t>
+      </w:r>
+      <w:r>
+        <w:t>f</w:t>
+      </w:r>
+      <w:r>
+        <w:sym w:font="Symbol" w:char="F0A2"/>
+      </w:r>
+      <w:r>
+        <w:t xml:space="preserve"> respectively.  </w:t>
       </w:r>
       <w:r>
         <w:rPr>
@@ -1036,7 +919,6 @@
         </w:rPr>
         <w:t xml:space="preserve">Wavefront application </w:t>
       </w:r>
-      <w:proofErr w:type="spellStart"/>
       <w:r>
         <w:t xml:space="preserve">of </w:t>
       </w:r>
@@ -1044,9 +926,8 @@
         <w:rPr>
           <w:i/>
         </w:rPr>
-        <w:t>f</w:t>
-      </w:r>
-      <w:proofErr w:type="spellEnd"/>
+        <w:t>F</w:t>
+      </w:r>
       <w:r>
         <w:rPr>
           <w:i/>
@@ -1057,132 +938,191 @@
         <w:t xml:space="preserve">requires that </w:t>
       </w:r>
       <w:r>
-        <w:t>A is sequenced before B</w:t>
+        <w:t xml:space="preserve">A </w:t>
+      </w:r>
+      <w:r>
+        <w:t xml:space="preserve">be </w:t>
+      </w:r>
+      <w:r>
+        <w:t>sequenced before B</w:t>
       </w:r>
       <w:r>
         <w:sym w:font="Symbol" w:char="F0A2"/>
       </w:r>
       <w:r>
-        <w:t xml:space="preserve"> if</w:t>
-      </w:r>
-      <w:r>
-        <w:t>:</w:t>
+        <w:t xml:space="preserve"> if:</w:t>
       </w:r>
     </w:p>
     <w:p>
       <w:pPr>
-        <w:pStyle w:val="Body"/>
+        <w:pStyle w:val="ListParagraph"/>
         <w:numPr>
           <w:ilvl w:val="0"/>
-          <w:numId w:val="38"/>
+          <w:numId w:val="45"/>
         </w:numPr>
-      </w:pPr>
-      <w:r>
-        <w:t>T</w:t>
-      </w:r>
-      <w:r>
-        <w:t xml:space="preserve">here exists </w:t>
-      </w:r>
-      <w:r>
-        <w:t xml:space="preserve">an </w:t>
-      </w:r>
-      <w:r>
-        <w:t xml:space="preserve">evaluation B such that A is </w:t>
-      </w:r>
-      <w:r>
-        <w:t>sequenced before</w:t>
-      </w:r>
-      <w:r>
-        <w:t xml:space="preserve"> B and B is </w:t>
-      </w:r>
-      <w:r>
-        <w:t xml:space="preserve">a horizontal </w:t>
-      </w:r>
-      <w:r>
-        <w:t>antecedent</w:t>
-      </w:r>
-      <w:r>
-        <w:t xml:space="preserve"> </w:t>
-      </w:r>
-      <w:r>
-        <w:t xml:space="preserve">of </w:t>
-      </w:r>
-      <w:r>
-        <w:t>B</w:t>
-      </w:r>
-      <w:r>
+        <w:ind w:left="1440"/>
+        <w:rPr>
+          <w:rFonts w:asciiTheme="minorHAnsi" w:hAnsiTheme="minorHAnsi" w:cstheme="minorBidi"/>
+        </w:rPr>
+      </w:pPr>
+      <w:r>
+        <w:rPr>
+          <w:rFonts w:asciiTheme="minorHAnsi" w:hAnsiTheme="minorHAnsi" w:cstheme="minorBidi"/>
+        </w:rPr>
+        <w:t xml:space="preserve">If there exists </w:t>
+      </w:r>
+      <w:r>
+        <w:rPr>
+          <w:rFonts w:asciiTheme="minorHAnsi" w:hAnsiTheme="minorHAnsi" w:cstheme="minorBidi"/>
+        </w:rPr>
+        <w:t xml:space="preserve">evaluation </w:t>
+      </w:r>
+      <w:r>
+        <w:rPr>
+          <w:rFonts w:asciiTheme="minorHAnsi" w:hAnsiTheme="minorHAnsi" w:cstheme="minorBidi"/>
+        </w:rPr>
+        <w:t>A</w:t>
+      </w:r>
+      <w:r>
+        <w:rPr>
+          <w:rFonts w:asciiTheme="minorHAnsi" w:hAnsiTheme="minorHAnsi" w:cstheme="minorBidi"/>
+        </w:rPr>
         <w:sym w:font="Symbol" w:char="F0A2"/>
       </w:r>
       <w:r>
-        <w:t xml:space="preserve">, or </w:t>
+        <w:rPr>
+          <w:rFonts w:asciiTheme="minorHAnsi" w:hAnsiTheme="minorHAnsi" w:cstheme="minorBidi"/>
+        </w:rPr>
+        <w:t xml:space="preserve"> in invocation f</w:t>
+      </w:r>
+      <w:r>
+        <w:rPr>
+          <w:rFonts w:asciiTheme="minorHAnsi" w:hAnsiTheme="minorHAnsi" w:cstheme="minorBidi"/>
+        </w:rPr>
+        <w:sym w:font="Symbol" w:char="F0A2"/>
+      </w:r>
+      <w:r>
+        <w:rPr>
+          <w:rFonts w:asciiTheme="minorHAnsi" w:hAnsiTheme="minorHAnsi" w:cstheme="minorBidi"/>
+        </w:rPr>
+        <w:t xml:space="preserve"> and </w:t>
+      </w:r>
+      <w:r>
+        <w:rPr>
+          <w:rFonts w:asciiTheme="minorHAnsi" w:hAnsiTheme="minorHAnsi" w:cstheme="minorBidi"/>
+        </w:rPr>
+        <w:t>A</w:t>
+      </w:r>
+      <w:r>
+        <w:rPr>
+          <w:rFonts w:asciiTheme="minorHAnsi" w:hAnsiTheme="minorHAnsi" w:cstheme="minorBidi"/>
+        </w:rPr>
+        <w:t xml:space="preserve"> is horizontally matched with A</w:t>
+      </w:r>
+      <w:r>
+        <w:rPr>
+          <w:rFonts w:asciiTheme="minorHAnsi" w:hAnsiTheme="minorHAnsi" w:cstheme="minorBidi"/>
+        </w:rPr>
+        <w:t>’</w:t>
+      </w:r>
+      <w:r>
+        <w:rPr>
+          <w:rFonts w:asciiTheme="minorHAnsi" w:hAnsiTheme="minorHAnsi" w:cstheme="minorBidi"/>
+        </w:rPr>
+        <w:t xml:space="preserve"> and A</w:t>
+      </w:r>
+      <w:r>
+        <w:rPr>
+          <w:rFonts w:asciiTheme="minorHAnsi" w:hAnsiTheme="minorHAnsi" w:cstheme="minorBidi"/>
+        </w:rPr>
+        <w:sym w:font="Symbol" w:char="F0A2"/>
+      </w:r>
+      <w:r>
+        <w:rPr>
+          <w:rFonts w:asciiTheme="minorHAnsi" w:hAnsiTheme="minorHAnsi" w:cstheme="minorBidi"/>
+        </w:rPr>
+        <w:t xml:space="preserve"> is sequenced before B</w:t>
+      </w:r>
+      <w:r>
+        <w:rPr>
+          <w:rFonts w:asciiTheme="minorHAnsi" w:hAnsiTheme="minorHAnsi" w:cstheme="minorBidi"/>
+        </w:rPr>
+        <w:sym w:font="Symbol" w:char="F0A2"/>
+      </w:r>
+      <w:r>
+        <w:rPr>
+          <w:rFonts w:asciiTheme="minorHAnsi" w:hAnsiTheme="minorHAnsi" w:cstheme="minorBidi"/>
+        </w:rPr>
+        <w:t xml:space="preserve">, </w:t>
+      </w:r>
+      <w:r>
+        <w:rPr>
+          <w:rFonts w:asciiTheme="minorHAnsi" w:hAnsiTheme="minorHAnsi" w:cstheme="minorBidi"/>
+        </w:rPr>
+        <w:t>or</w:t>
       </w:r>
     </w:p>
     <w:p>
       <w:pPr>
-        <w:pStyle w:val="Body"/>
+        <w:pStyle w:val="ListParagraph"/>
         <w:numPr>
           <w:ilvl w:val="0"/>
-          <w:numId w:val="39"/>
+          <w:numId w:val="45"/>
         </w:numPr>
-      </w:pPr>
-      <w:r>
-        <w:t xml:space="preserve">There exists </w:t>
-      </w:r>
-      <w:r>
-        <w:t xml:space="preserve">an </w:t>
-      </w:r>
-      <w:r>
-        <w:t>evaluation A</w:t>
-      </w:r>
-      <w:r>
-        <w:sym w:font="Symbol" w:char="F0A2"/>
-      </w:r>
-      <w:r>
-        <w:t xml:space="preserve"> such that A</w:t>
-      </w:r>
-      <w:r>
-        <w:sym w:font="Symbol" w:char="F0A2"/>
-      </w:r>
-      <w:r>
-        <w:t xml:space="preserve"> is </w:t>
-      </w:r>
-      <w:r>
-        <w:t>sequenced before</w:t>
-      </w:r>
-      <w:r>
-        <w:t xml:space="preserve"> B</w:t>
-      </w:r>
-      <w:r>
-        <w:sym w:font="Symbol" w:char="F0A2"/>
-      </w:r>
-      <w:r>
-        <w:t xml:space="preserve"> and </w:t>
-      </w:r>
-      <w:r>
-        <w:t xml:space="preserve">A </w:t>
-      </w:r>
-      <w:r>
-        <w:t xml:space="preserve">is </w:t>
-      </w:r>
-      <w:r>
-        <w:t xml:space="preserve">a horizontal </w:t>
-      </w:r>
-      <w:r>
-        <w:t>antecedent</w:t>
-      </w:r>
-      <w:r>
-        <w:t xml:space="preserve"> </w:t>
-      </w:r>
-      <w:r>
-        <w:t xml:space="preserve">of </w:t>
-      </w:r>
-      <w:r>
-        <w:t>A</w:t>
-      </w:r>
-      <w:r>
-        <w:sym w:font="Symbol" w:char="F0A2"/>
-      </w:r>
-      <w:r>
+        <w:ind w:left="1440"/>
+      </w:pPr>
+      <w:r>
+        <w:rPr>
+          <w:rFonts w:asciiTheme="minorHAnsi" w:hAnsiTheme="minorHAnsi" w:cstheme="minorBidi"/>
+        </w:rPr>
+        <w:t xml:space="preserve">If </w:t>
+      </w:r>
+      <w:r>
+        <w:rPr>
+          <w:rFonts w:asciiTheme="minorHAnsi" w:hAnsiTheme="minorHAnsi" w:cstheme="minorBidi"/>
+        </w:rPr>
+        <w:t xml:space="preserve">there exists evaluation B in invocation f, and </w:t>
+      </w:r>
+      <w:r>
+        <w:rPr>
+          <w:rFonts w:asciiTheme="minorHAnsi" w:hAnsiTheme="minorHAnsi" w:cstheme="minorBidi"/>
+        </w:rPr>
+        <w:t>B is horizontally matched with B</w:t>
+      </w:r>
+      <w:r>
+        <w:rPr>
+          <w:rFonts w:asciiTheme="minorHAnsi" w:hAnsiTheme="minorHAnsi" w:cstheme="minorBidi"/>
+        </w:rPr>
+        <w:t>’</w:t>
+      </w:r>
+      <w:r>
+        <w:rPr>
+          <w:rFonts w:asciiTheme="minorHAnsi" w:hAnsiTheme="minorHAnsi" w:cstheme="minorBidi"/>
+        </w:rPr>
+        <w:t xml:space="preserve"> and A</w:t>
+      </w:r>
+      <w:r>
+        <w:rPr>
+          <w:rFonts w:asciiTheme="minorHAnsi" w:hAnsiTheme="minorHAnsi" w:cstheme="minorBidi"/>
+        </w:rPr>
+        <w:t>’</w:t>
+      </w:r>
+      <w:r>
+        <w:rPr>
+          <w:rFonts w:asciiTheme="minorHAnsi" w:hAnsiTheme="minorHAnsi" w:cstheme="minorBidi"/>
+        </w:rPr>
+        <w:t xml:space="preserve"> is sequenced before B</w:t>
+      </w:r>
+      <w:r>
+        <w:rPr>
+          <w:rFonts w:asciiTheme="minorHAnsi" w:hAnsiTheme="minorHAnsi" w:cstheme="minorBidi"/>
+        </w:rPr>
+        <w:t>’</w:t>
+      </w:r>
+      <w:r>
+        <w:rPr>
+          <w:rFonts w:asciiTheme="minorHAnsi" w:hAnsiTheme="minorHAnsi" w:cstheme="minorBidi"/>
+        </w:rPr>
         <w:t>.</w:t>
       </w:r>
     </w:p>
@@ -1191,192 +1131,884 @@
         <w:pStyle w:val="Rationale"/>
       </w:pPr>
       <w:r>
-        <w:t>The two bul</w:t>
-      </w:r>
-      <w:r>
-        <w:t xml:space="preserve">lets describe the two triangles in </w:t>
-      </w:r>
-      <w:commentRangeStart w:id="3"/>
-      <w:r>
-        <w:t>Figure 1</w:t>
-      </w:r>
-      <w:commentRangeEnd w:id="3"/>
-      <w:r>
-        <w:rPr>
-          <w:rStyle w:val="CommentReference"/>
-        </w:rPr>
-        <w:commentReference w:id="3"/>
-      </w:r>
-      <w:r>
-        <w:t>.</w:t>
-      </w:r>
-      <w:r>
-        <w:t xml:space="preserve">  Note that the vertical relationships are </w:t>
-      </w:r>
-      <w:r>
-        <w:rPr>
-          <w:i/>
-        </w:rPr>
-        <w:t>sequenced before</w:t>
-      </w:r>
-      <w:r>
-        <w:t xml:space="preserve">, not </w:t>
-      </w:r>
-      <w:r>
-        <w:rPr>
-          <w:i/>
-        </w:rPr>
-        <w:t xml:space="preserve">vertical </w:t>
-      </w:r>
-      <w:r>
-        <w:rPr>
-          <w:i/>
-        </w:rPr>
-        <w:t>antecedent</w:t>
-      </w:r>
-      <w:r>
-        <w:rPr>
-          <w:i/>
-        </w:rPr>
-        <w:t xml:space="preserve">.  </w:t>
-      </w:r>
-      <w:r>
-        <w:t>The latter relationship is defined solely for sake of staple induction.</w:t>
+        <w:t xml:space="preserve">The two bullets describe the two triangles in Figure 1.  </w:t>
+      </w:r>
+      <w:r>
+        <w:t>Rule 1 can be summarized graphically as shown in Figure 1.</w:t>
       </w:r>
     </w:p>
     <w:p>
       <w:pPr>
-        <w:pStyle w:val="Body"/>
-        <w:rPr>
-          <w:b/>
-        </w:rPr>
-      </w:pPr>
-      <w:r>
-        <w:rPr>
-          <w:b/>
-        </w:rPr>
-        <w:t>Optional clause for supporting scatter pattern</w:t>
+        <w:pStyle w:val="Rationale"/>
+        <w:rPr>
+          <w:del w:id="2" w:author="Robison, Arch" w:date="2016-02-04T15:27:00Z"/>
+        </w:rPr>
+      </w:pPr>
+      <w:r>
+        <w:rPr>
+          <w:noProof/>
+        </w:rPr>
+        <mc:AlternateContent>
+          <mc:Choice Requires="wpc">
+            <w:drawing>
+              <wp:inline distT="0" distB="0" distL="0" distR="0" wp14:anchorId="49A33383" wp14:editId="54F1D8D1">
+                <wp:extent cx="2717800" cy="777875"/>
+                <wp:effectExtent l="0" t="0" r="0" b="3175"/>
+                <wp:docPr id="38" name="Canvas 38"/>
+                <wp:cNvGraphicFramePr>
+                  <a:graphicFrameLocks xmlns:a="http://schemas.openxmlformats.org/drawingml/2006/main" noChangeAspect="1"/>
+                </wp:cNvGraphicFramePr>
+                <a:graphic xmlns:a="http://schemas.openxmlformats.org/drawingml/2006/main">
+                  <a:graphicData uri="http://schemas.microsoft.com/office/word/2010/wordprocessingCanvas">
+                    <wpc:wpc>
+                      <wpc:bg/>
+                      <wpc:whole/>
+                      <wps:wsp>
+                        <wps:cNvPr id="24" name="Text Box 24"/>
+                        <wps:cNvSpPr txBox="1"/>
+                        <wps:spPr>
+                          <a:xfrm>
+                            <a:off x="133475" y="36736"/>
+                            <a:ext cx="256032" cy="201168"/>
+                          </a:xfrm>
+                          <a:prstGeom prst="rect">
+                            <a:avLst/>
+                          </a:prstGeom>
+                          <a:noFill/>
+                          <a:ln w="6350">
+                            <a:noFill/>
+                          </a:ln>
+                          <a:effectLst/>
+                        </wps:spPr>
+                        <wps:style>
+                          <a:lnRef idx="0">
+                            <a:schemeClr val="accent1"/>
+                          </a:lnRef>
+                          <a:fillRef idx="0">
+                            <a:schemeClr val="accent1"/>
+                          </a:fillRef>
+                          <a:effectRef idx="0">
+                            <a:schemeClr val="accent1"/>
+                          </a:effectRef>
+                          <a:fontRef idx="minor">
+                            <a:schemeClr val="dk1"/>
+                          </a:fontRef>
+                        </wps:style>
+                        <wps:txbx>
+                          <w:txbxContent>
+                            <w:p>
+                              <w:pPr>
+                                <w:jc w:val="center"/>
+                                <w:rPr>
+                                  <w:vertAlign w:val="subscript"/>
+                                </w:rPr>
+                              </w:pPr>
+                              <w:r>
+                                <w:rPr>
+                                  <w:sz w:val="24"/>
+                                </w:rPr>
+                                <w:t>A</w:t>
+                              </w:r>
+                            </w:p>
+                          </w:txbxContent>
+                        </wps:txbx>
+                        <wps:bodyPr rot="0" spcFirstLastPara="0" vertOverflow="overflow" horzOverflow="overflow" vert="horz" wrap="square" lIns="0" tIns="0" rIns="0" bIns="0" numCol="1" spcCol="0" rtlCol="0" fromWordArt="0" anchor="t" anchorCtr="0" forceAA="0" compatLnSpc="1">
+                          <a:prstTxWarp prst="textNoShape">
+                            <a:avLst/>
+                          </a:prstTxWarp>
+                          <a:noAutofit/>
+                        </wps:bodyPr>
+                      </wps:wsp>
+                      <wps:wsp>
+                        <wps:cNvPr id="27" name="Text Box 2"/>
+                        <wps:cNvSpPr txBox="1"/>
+                        <wps:spPr>
+                          <a:xfrm>
+                            <a:off x="671088" y="37898"/>
+                            <a:ext cx="256032" cy="209751"/>
+                          </a:xfrm>
+                          <a:prstGeom prst="rect">
+                            <a:avLst/>
+                          </a:prstGeom>
+                          <a:noFill/>
+                          <a:ln w="6350">
+                            <a:noFill/>
+                          </a:ln>
+                          <a:effectLst/>
+                        </wps:spPr>
+                        <wps:style>
+                          <a:lnRef idx="0">
+                            <a:schemeClr val="accent1"/>
+                          </a:lnRef>
+                          <a:fillRef idx="0">
+                            <a:schemeClr val="accent1"/>
+                          </a:fillRef>
+                          <a:effectRef idx="0">
+                            <a:schemeClr val="accent1"/>
+                          </a:effectRef>
+                          <a:fontRef idx="minor">
+                            <a:schemeClr val="dk1"/>
+                          </a:fontRef>
+                        </wps:style>
+                        <wps:txbx>
+                          <w:txbxContent>
+                            <w:p>
+                              <w:pPr>
+                                <w:pStyle w:val="NormalWeb"/>
+                                <w:spacing w:before="0" w:beforeAutospacing="0" w:after="160" w:afterAutospacing="0" w:line="256" w:lineRule="auto"/>
+                                <w:jc w:val="center"/>
+                                <w:rPr>
+                                  <w:rFonts w:asciiTheme="minorHAnsi" w:hAnsiTheme="minorHAnsi"/>
+                                  <w:position w:val="-4"/>
+                                  <w:sz w:val="28"/>
+                                </w:rPr>
+                              </w:pPr>
+                              <w:r>
+                                <w:rPr>
+                                  <w:rFonts w:asciiTheme="minorHAnsi" w:eastAsia="Calibri" w:hAnsiTheme="minorHAnsi"/>
+                                  <w:szCs w:val="22"/>
+                                </w:rPr>
+                                <w:t>A</w:t>
+                              </w:r>
+                              <w:r>
+                                <w:rPr>
+                                  <w:rFonts w:asciiTheme="minorHAnsi" w:eastAsia="Calibri" w:hAnsiTheme="minorHAnsi"/>
+                                  <w:szCs w:val="22"/>
+                                </w:rPr>
+                                <w:sym w:font="Symbol" w:char="F0A2"/>
+                              </w:r>
+                            </w:p>
+                          </w:txbxContent>
+                        </wps:txbx>
+                        <wps:bodyPr rot="0" spcFirstLastPara="0" vert="horz" wrap="square" lIns="0" tIns="0" rIns="0" bIns="0" numCol="1" spcCol="0" rtlCol="0" fromWordArt="0" anchor="t" anchorCtr="0" forceAA="0" compatLnSpc="1">
+                          <a:prstTxWarp prst="textNoShape">
+                            <a:avLst/>
+                          </a:prstTxWarp>
+                          <a:noAutofit/>
+                        </wps:bodyPr>
+                      </wps:wsp>
+                      <wps:wsp>
+                        <wps:cNvPr id="28" name="Text Box 2"/>
+                        <wps:cNvSpPr txBox="1"/>
+                        <wps:spPr>
+                          <a:xfrm>
+                            <a:off x="127878" y="529081"/>
+                            <a:ext cx="256032" cy="201168"/>
+                          </a:xfrm>
+                          <a:prstGeom prst="rect">
+                            <a:avLst/>
+                          </a:prstGeom>
+                          <a:noFill/>
+                          <a:ln w="6350">
+                            <a:noFill/>
+                          </a:ln>
+                          <a:effectLst/>
+                        </wps:spPr>
+                        <wps:style>
+                          <a:lnRef idx="0">
+                            <a:schemeClr val="accent1"/>
+                          </a:lnRef>
+                          <a:fillRef idx="0">
+                            <a:schemeClr val="accent1"/>
+                          </a:fillRef>
+                          <a:effectRef idx="0">
+                            <a:schemeClr val="accent1"/>
+                          </a:effectRef>
+                          <a:fontRef idx="minor">
+                            <a:schemeClr val="dk1"/>
+                          </a:fontRef>
+                        </wps:style>
+                        <wps:txbx>
+                          <w:txbxContent>
+                            <w:p>
+                              <w:pPr>
+                                <w:pStyle w:val="NormalWeb"/>
+                                <w:spacing w:before="0" w:beforeAutospacing="0" w:after="160" w:afterAutospacing="0" w:line="254" w:lineRule="auto"/>
+                                <w:jc w:val="center"/>
+                                <w:rPr>
+                                  <w:sz w:val="28"/>
+                                </w:rPr>
+                              </w:pPr>
+                              <w:r>
+                                <w:rPr>
+                                  <w:rFonts w:eastAsia="Calibri"/>
+                                  <w:szCs w:val="22"/>
+                                </w:rPr>
+                                <w:t>B</w:t>
+                              </w:r>
+                            </w:p>
+                          </w:txbxContent>
+                        </wps:txbx>
+                        <wps:bodyPr rot="0" spcFirstLastPara="0" vert="horz" wrap="square" lIns="0" tIns="0" rIns="0" bIns="0" numCol="1" spcCol="0" rtlCol="0" fromWordArt="0" anchor="t" anchorCtr="0" forceAA="0" compatLnSpc="1">
+                          <a:prstTxWarp prst="textNoShape">
+                            <a:avLst/>
+                          </a:prstTxWarp>
+                          <a:noAutofit/>
+                        </wps:bodyPr>
+                      </wps:wsp>
+                      <wps:wsp>
+                        <wps:cNvPr id="29" name="Text Box 2"/>
+                        <wps:cNvSpPr txBox="1"/>
+                        <wps:spPr>
+                          <a:xfrm>
+                            <a:off x="671051" y="523873"/>
+                            <a:ext cx="256032" cy="222251"/>
+                          </a:xfrm>
+                          <a:prstGeom prst="rect">
+                            <a:avLst/>
+                          </a:prstGeom>
+                          <a:noFill/>
+                          <a:ln w="6350">
+                            <a:noFill/>
+                          </a:ln>
+                          <a:effectLst/>
+                        </wps:spPr>
+                        <wps:style>
+                          <a:lnRef idx="0">
+                            <a:schemeClr val="accent1"/>
+                          </a:lnRef>
+                          <a:fillRef idx="0">
+                            <a:schemeClr val="accent1"/>
+                          </a:fillRef>
+                          <a:effectRef idx="0">
+                            <a:schemeClr val="accent1"/>
+                          </a:effectRef>
+                          <a:fontRef idx="minor">
+                            <a:schemeClr val="dk1"/>
+                          </a:fontRef>
+                        </wps:style>
+                        <wps:txbx>
+                          <w:txbxContent>
+                            <w:p>
+                              <w:pPr>
+                                <w:pStyle w:val="NormalWeb"/>
+                                <w:spacing w:before="0" w:beforeAutospacing="0" w:after="160" w:afterAutospacing="0" w:line="254" w:lineRule="auto"/>
+                                <w:jc w:val="center"/>
+                                <w:rPr>
+                                  <w:rFonts w:eastAsia="Calibri"/>
+                                  <w:szCs w:val="22"/>
+                                </w:rPr>
+                              </w:pPr>
+                              <w:r>
+                                <w:rPr>
+                                  <w:rFonts w:eastAsia="Calibri"/>
+                                  <w:szCs w:val="22"/>
+                                </w:rPr>
+                                <w:t>B</w:t>
+                              </w:r>
+                              <w:r>
+                                <w:rPr>
+                                  <w:rFonts w:eastAsia="Calibri"/>
+                                  <w:szCs w:val="22"/>
+                                </w:rPr>
+                                <w:sym w:font="Symbol" w:char="F0A2"/>
+                              </w:r>
+                            </w:p>
+                            <w:p>
+                              <w:pPr>
+                                <w:pStyle w:val="NormalWeb"/>
+                                <w:spacing w:before="0" w:beforeAutospacing="0" w:after="160" w:afterAutospacing="0" w:line="254" w:lineRule="auto"/>
+                                <w:jc w:val="center"/>
+                                <w:rPr>
+                                  <w:sz w:val="28"/>
+                                </w:rPr>
+                              </w:pPr>
+                              <w:r>
+                                <w:rPr>
+                                  <w:rFonts w:eastAsia="Calibri"/>
+                                  <w:szCs w:val="22"/>
+                                </w:rPr>
+                                <w:sym w:font="Symbol" w:char="F0A2"/>
+                              </w:r>
+                            </w:p>
+                          </w:txbxContent>
+                        </wps:txbx>
+                        <wps:bodyPr rot="0" spcFirstLastPara="0" vert="horz" wrap="square" lIns="0" tIns="0" rIns="0" bIns="0" numCol="1" spcCol="0" rtlCol="0" fromWordArt="0" anchor="t" anchorCtr="0" forceAA="0" compatLnSpc="1">
+                          <a:prstTxWarp prst="textNoShape">
+                            <a:avLst/>
+                          </a:prstTxWarp>
+                          <a:noAutofit/>
+                        </wps:bodyPr>
+                      </wps:wsp>
+                      <wps:wsp>
+                        <wps:cNvPr id="32" name="Straight Arrow Connector 32"/>
+                        <wps:cNvCnPr>
+                          <a:stCxn id="24" idx="2"/>
+                          <a:endCxn id="28" idx="0"/>
+                        </wps:cNvCnPr>
+                        <wps:spPr>
+                          <a:xfrm flipH="1">
+                            <a:off x="255894" y="237904"/>
+                            <a:ext cx="5597" cy="291177"/>
+                          </a:xfrm>
+                          <a:prstGeom prst="straightConnector1">
+                            <a:avLst/>
+                          </a:prstGeom>
+                          <a:ln>
+                            <a:solidFill>
+                              <a:schemeClr val="tx1"/>
+                            </a:solidFill>
+                            <a:tailEnd type="triangle"/>
+                          </a:ln>
+                        </wps:spPr>
+                        <wps:style>
+                          <a:lnRef idx="1">
+                            <a:schemeClr val="accent1"/>
+                          </a:lnRef>
+                          <a:fillRef idx="0">
+                            <a:schemeClr val="accent1"/>
+                          </a:fillRef>
+                          <a:effectRef idx="0">
+                            <a:schemeClr val="accent1"/>
+                          </a:effectRef>
+                          <a:fontRef idx="minor">
+                            <a:schemeClr val="tx1"/>
+                          </a:fontRef>
+                        </wps:style>
+                        <wps:bodyPr/>
+                      </wps:wsp>
+                      <wps:wsp>
+                        <wps:cNvPr id="33" name="Straight Arrow Connector 33"/>
+                        <wps:cNvCnPr>
+                          <a:stCxn id="27" idx="2"/>
+                          <a:endCxn id="29" idx="0"/>
+                        </wps:cNvCnPr>
+                        <wps:spPr>
+                          <a:xfrm flipH="1">
+                            <a:off x="799067" y="247649"/>
+                            <a:ext cx="37" cy="276224"/>
+                          </a:xfrm>
+                          <a:prstGeom prst="straightConnector1">
+                            <a:avLst/>
+                          </a:prstGeom>
+                          <a:ln>
+                            <a:solidFill>
+                              <a:schemeClr val="tx1"/>
+                            </a:solidFill>
+                            <a:tailEnd type="triangle"/>
+                          </a:ln>
+                        </wps:spPr>
+                        <wps:style>
+                          <a:lnRef idx="1">
+                            <a:schemeClr val="accent1"/>
+                          </a:lnRef>
+                          <a:fillRef idx="0">
+                            <a:schemeClr val="accent1"/>
+                          </a:fillRef>
+                          <a:effectRef idx="0">
+                            <a:schemeClr val="accent1"/>
+                          </a:effectRef>
+                          <a:fontRef idx="minor">
+                            <a:schemeClr val="tx1"/>
+                          </a:fontRef>
+                        </wps:style>
+                        <wps:bodyPr/>
+                      </wps:wsp>
+                      <wps:wsp>
+                        <wps:cNvPr id="34" name="Straight Arrow Connector 34"/>
+                        <wps:cNvCnPr>
+                          <a:stCxn id="24" idx="3"/>
+                          <a:endCxn id="27" idx="1"/>
+                        </wps:cNvCnPr>
+                        <wps:spPr>
+                          <a:xfrm>
+                            <a:off x="389507" y="137320"/>
+                            <a:ext cx="281581" cy="5454"/>
+                          </a:xfrm>
+                          <a:prstGeom prst="straightConnector1">
+                            <a:avLst/>
+                          </a:prstGeom>
+                          <a:ln>
+                            <a:solidFill>
+                              <a:schemeClr val="tx1"/>
+                            </a:solidFill>
+                            <a:prstDash val="dash"/>
+                            <a:headEnd type="none"/>
+                            <a:tailEnd type="none"/>
+                          </a:ln>
+                        </wps:spPr>
+                        <wps:style>
+                          <a:lnRef idx="1">
+                            <a:schemeClr val="accent1"/>
+                          </a:lnRef>
+                          <a:fillRef idx="0">
+                            <a:schemeClr val="accent1"/>
+                          </a:fillRef>
+                          <a:effectRef idx="0">
+                            <a:schemeClr val="accent1"/>
+                          </a:effectRef>
+                          <a:fontRef idx="minor">
+                            <a:schemeClr val="tx1"/>
+                          </a:fontRef>
+                        </wps:style>
+                        <wps:bodyPr/>
+                      </wps:wsp>
+                      <wps:wsp>
+                        <wps:cNvPr id="35" name="Straight Arrow Connector 35"/>
+                        <wps:cNvCnPr/>
+                        <wps:spPr>
+                          <a:xfrm>
+                            <a:off x="386375" y="608362"/>
+                            <a:ext cx="281305" cy="635"/>
+                          </a:xfrm>
+                          <a:prstGeom prst="straightConnector1">
+                            <a:avLst/>
+                          </a:prstGeom>
+                          <a:ln>
+                            <a:solidFill>
+                              <a:schemeClr val="tx1"/>
+                            </a:solidFill>
+                            <a:prstDash val="dash"/>
+                            <a:tailEnd type="none"/>
+                          </a:ln>
+                        </wps:spPr>
+                        <wps:style>
+                          <a:lnRef idx="1">
+                            <a:schemeClr val="accent1"/>
+                          </a:lnRef>
+                          <a:fillRef idx="0">
+                            <a:schemeClr val="accent1"/>
+                          </a:fillRef>
+                          <a:effectRef idx="0">
+                            <a:schemeClr val="accent1"/>
+                          </a:effectRef>
+                          <a:fontRef idx="minor">
+                            <a:schemeClr val="tx1"/>
+                          </a:fontRef>
+                        </wps:style>
+                        <wps:bodyPr/>
+                      </wps:wsp>
+                      <wps:wsp>
+                        <wps:cNvPr id="36" name="Straight Arrow Connector 36"/>
+                        <wps:cNvCnPr/>
+                        <wps:spPr>
+                          <a:xfrm>
+                            <a:off x="368300" y="247387"/>
+                            <a:ext cx="323850" cy="263525"/>
+                          </a:xfrm>
+                          <a:prstGeom prst="straightConnector1">
+                            <a:avLst/>
+                          </a:prstGeom>
+                          <a:ln>
+                            <a:solidFill>
+                              <a:srgbClr val="0080FF"/>
+                            </a:solidFill>
+                            <a:tailEnd type="triangle"/>
+                          </a:ln>
+                        </wps:spPr>
+                        <wps:style>
+                          <a:lnRef idx="1">
+                            <a:schemeClr val="accent1"/>
+                          </a:lnRef>
+                          <a:fillRef idx="0">
+                            <a:schemeClr val="accent1"/>
+                          </a:fillRef>
+                          <a:effectRef idx="0">
+                            <a:schemeClr val="accent1"/>
+                          </a:effectRef>
+                          <a:fontRef idx="minor">
+                            <a:schemeClr val="tx1"/>
+                          </a:fontRef>
+                        </wps:style>
+                        <wps:bodyPr/>
+                      </wps:wsp>
+                      <wps:wsp>
+                        <wps:cNvPr id="37" name="Text Box 37"/>
+                        <wps:cNvSpPr txBox="1"/>
+                        <wps:spPr>
+                          <a:xfrm>
+                            <a:off x="1504950" y="222250"/>
+                            <a:ext cx="717550" cy="342900"/>
+                          </a:xfrm>
+                          <a:prstGeom prst="rect">
+                            <a:avLst/>
+                          </a:prstGeom>
+                          <a:noFill/>
+                          <a:ln w="6350">
+                            <a:noFill/>
+                          </a:ln>
+                          <a:effectLst/>
+                        </wps:spPr>
+                        <wps:style>
+                          <a:lnRef idx="0">
+                            <a:schemeClr val="accent1"/>
+                          </a:lnRef>
+                          <a:fillRef idx="0">
+                            <a:schemeClr val="accent1"/>
+                          </a:fillRef>
+                          <a:effectRef idx="0">
+                            <a:schemeClr val="accent1"/>
+                          </a:effectRef>
+                          <a:fontRef idx="minor">
+                            <a:schemeClr val="dk1"/>
+                          </a:fontRef>
+                        </wps:style>
+                        <wps:txbx>
+                          <w:txbxContent>
+                            <w:p>
+                              <w:pPr>
+                                <w:rPr>
+                                  <w:b/>
+                                </w:rPr>
+                              </w:pPr>
+                              <w:r>
+                                <w:rPr>
+                                  <w:b/>
+                                </w:rPr>
+                                <w:t>Figure 1</w:t>
+                              </w:r>
+                            </w:p>
+                          </w:txbxContent>
+                        </wps:txbx>
+                        <wps:bodyPr rot="0" spcFirstLastPara="0" vertOverflow="overflow" horzOverflow="overflow" vert="horz" wrap="square" lIns="91440" tIns="45720" rIns="91440" bIns="45720" numCol="1" spcCol="0" rtlCol="0" fromWordArt="0" anchor="t" anchorCtr="0" forceAA="0" compatLnSpc="1">
+                          <a:prstTxWarp prst="textNoShape">
+                            <a:avLst/>
+                          </a:prstTxWarp>
+                          <a:noAutofit/>
+                        </wps:bodyPr>
+                      </wps:wsp>
+                    </wpc:wpc>
+                  </a:graphicData>
+                </a:graphic>
+              </wp:inline>
+            </w:drawing>
+          </mc:Choice>
+          <mc:Fallback>
+            <w:pict>
+              <v:group w14:anchorId="49A33383" id="Canvas 38" o:spid="_x0000_s1026" editas="canvas" style="width:214pt;height:61.25pt;mso-position-horizontal-relative:char;mso-position-vertical-relative:line" coordsize="27178,7778" o:gfxdata="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">
+                <v:shapetype id="_x0000_t75" coordsize="21600,21600" o:spt="75" o:preferrelative="t" path="m@4@5l@4@11@9@11@9@5xe" filled="f" stroked="f">
+                  <v:stroke joinstyle="miter"/>
+                  <v:formulas>
+                    <v:f eqn="if lineDrawn pixelLineWidth 0"/>
+                    <v:f eqn="sum @0 1 0"/>
+                    <v:f eqn="sum 0 0 @1"/>
+                    <v:f eqn="prod @2 1 2"/>
+                    <v:f eqn="prod @3 21600 pixelWidth"/>
+                    <v:f eqn="prod @3 21600 pixelHeight"/>
+                    <v:f eqn="sum @0 0 1"/>
+                    <v:f eqn="prod @6 1 2"/>
+                    <v:f eqn="prod @7 21600 pixelWidth"/>
+                    <v:f eqn="sum @8 21600 0"/>
+                    <v:f eqn="prod @7 21600 pixelHeight"/>
+                    <v:f eqn="sum @10 21600 0"/>
+                  </v:formulas>
+                  <v:path o:extrusionok="f" gradientshapeok="t" o:connecttype="rect"/>
+                  <o:lock v:ext="edit" aspectratio="t"/>
+                </v:shapetype>
+                <v:shape id="_x0000_s1027" type="#_x0000_t75" style="position:absolute;width:27178;height:7778;visibility:visible;mso-wrap-style:square">
+                  <v:fill o:detectmouseclick="t"/>
+                  <v:path o:connecttype="none"/>
+                </v:shape>
+                <v:shapetype id="_x0000_t202" coordsize="21600,21600" o:spt="202" path="m,l,21600r21600,l21600,xe">
+                  <v:stroke joinstyle="miter"/>
+                  <v:path gradientshapeok="t" o:connecttype="rect"/>
+                </v:shapetype>
+                <v:shape id="Text Box 24" o:spid="_x0000_s1028" type="#_x0000_t202" style="position:absolute;left:1334;top:367;width:2561;height:2012;visibility:visible;mso-wrap-style:square;v-text-anchor:top" o:gfxdata="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" filled="f" stroked="f" strokeweight=".5pt">
+                  <v:textbox inset="0,0,0,0">
+                    <w:txbxContent>
+                      <w:p>
+                        <w:pPr>
+                          <w:jc w:val="center"/>
+                          <w:rPr>
+                            <w:vertAlign w:val="subscript"/>
+                          </w:rPr>
+                        </w:pPr>
+                        <w:r>
+                          <w:rPr>
+                            <w:sz w:val="24"/>
+                          </w:rPr>
+                          <w:t>A</w:t>
+                        </w:r>
+                      </w:p>
+                    </w:txbxContent>
+                  </v:textbox>
+                </v:shape>
+                <v:shape id="Text Box 2" o:spid="_x0000_s1029" type="#_x0000_t202" style="position:absolute;left:6710;top:378;width:2561;height:2098;visibility:visible;mso-wrap-style:square;v-text-anchor:top" o:gfxdata="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" filled="f" stroked="f" strokeweight=".5pt">
+                  <v:textbox inset="0,0,0,0">
+                    <w:txbxContent>
+                      <w:p>
+                        <w:pPr>
+                          <w:pStyle w:val="NormalWeb"/>
+                          <w:spacing w:before="0" w:beforeAutospacing="0" w:after="160" w:afterAutospacing="0" w:line="256" w:lineRule="auto"/>
+                          <w:jc w:val="center"/>
+                          <w:rPr>
+                            <w:rFonts w:asciiTheme="minorHAnsi" w:hAnsiTheme="minorHAnsi"/>
+                            <w:position w:val="-4"/>
+                            <w:sz w:val="28"/>
+                          </w:rPr>
+                        </w:pPr>
+                        <w:r>
+                          <w:rPr>
+                            <w:rFonts w:asciiTheme="minorHAnsi" w:eastAsia="Calibri" w:hAnsiTheme="minorHAnsi"/>
+                            <w:szCs w:val="22"/>
+                          </w:rPr>
+                          <w:t>A</w:t>
+                        </w:r>
+                        <w:r>
+                          <w:rPr>
+                            <w:rFonts w:asciiTheme="minorHAnsi" w:eastAsia="Calibri" w:hAnsiTheme="minorHAnsi"/>
+                            <w:szCs w:val="22"/>
+                          </w:rPr>
+                          <w:sym w:font="Symbol" w:char="F0A2"/>
+                        </w:r>
+                      </w:p>
+                    </w:txbxContent>
+                  </v:textbox>
+                </v:shape>
+                <v:shape id="Text Box 2" o:spid="_x0000_s1030" type="#_x0000_t202" style="position:absolute;left:1278;top:5290;width:2561;height:2012;visibility:visible;mso-wrap-style:square;v-text-anchor:top" o:gfxdata="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" filled="f" stroked="f" strokeweight=".5pt">
+                  <v:textbox inset="0,0,0,0">
+                    <w:txbxContent>
+                      <w:p>
+                        <w:pPr>
+                          <w:pStyle w:val="NormalWeb"/>
+                          <w:spacing w:before="0" w:beforeAutospacing="0" w:after="160" w:afterAutospacing="0" w:line="254" w:lineRule="auto"/>
+                          <w:jc w:val="center"/>
+                          <w:rPr>
+                            <w:sz w:val="28"/>
+                          </w:rPr>
+                        </w:pPr>
+                        <w:r>
+                          <w:rPr>
+                            <w:rFonts w:eastAsia="Calibri"/>
+                            <w:szCs w:val="22"/>
+                          </w:rPr>
+                          <w:t>B</w:t>
+                        </w:r>
+                      </w:p>
+                    </w:txbxContent>
+                  </v:textbox>
+                </v:shape>
+                <v:shape id="Text Box 2" o:spid="_x0000_s1031" type="#_x0000_t202" style="position:absolute;left:6710;top:5238;width:2560;height:2223;visibility:visible;mso-wrap-style:square;v-text-anchor:top" o:gfxdata="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" filled="f" stroked="f" strokeweight=".5pt">
+                  <v:textbox inset="0,0,0,0">
+                    <w:txbxContent>
+                      <w:p>
+                        <w:pPr>
+                          <w:pStyle w:val="NormalWeb"/>
+                          <w:spacing w:before="0" w:beforeAutospacing="0" w:after="160" w:afterAutospacing="0" w:line="254" w:lineRule="auto"/>
+                          <w:jc w:val="center"/>
+                          <w:rPr>
+                            <w:rFonts w:eastAsia="Calibri"/>
+                            <w:szCs w:val="22"/>
+                          </w:rPr>
+                        </w:pPr>
+                        <w:r>
+                          <w:rPr>
+                            <w:rFonts w:eastAsia="Calibri"/>
+                            <w:szCs w:val="22"/>
+                          </w:rPr>
+                          <w:t>B</w:t>
+                        </w:r>
+                        <w:r>
+                          <w:rPr>
+                            <w:rFonts w:eastAsia="Calibri"/>
+                            <w:szCs w:val="22"/>
+                          </w:rPr>
+                          <w:sym w:font="Symbol" w:char="F0A2"/>
+                        </w:r>
+                      </w:p>
+                      <w:p>
+                        <w:pPr>
+                          <w:pStyle w:val="NormalWeb"/>
+                          <w:spacing w:before="0" w:beforeAutospacing="0" w:after="160" w:afterAutospacing="0" w:line="254" w:lineRule="auto"/>
+                          <w:jc w:val="center"/>
+                          <w:rPr>
+                            <w:sz w:val="28"/>
+                          </w:rPr>
+                        </w:pPr>
+                        <w:r>
+                          <w:rPr>
+                            <w:rFonts w:eastAsia="Calibri"/>
+                            <w:szCs w:val="22"/>
+                          </w:rPr>
+                          <w:sym w:font="Symbol" w:char="F0A2"/>
+                        </w:r>
+                      </w:p>
+                    </w:txbxContent>
+                  </v:textbox>
+                </v:shape>
+                <v:shapetype id="_x0000_t32" coordsize="21600,21600" o:spt="32" o:oned="t" path="m,l21600,21600e" filled="f">
+                  <v:path arrowok="t" fillok="f" o:connecttype="none"/>
+                  <o:lock v:ext="edit" shapetype="t"/>
+                </v:shapetype>
+                <v:shape id="Straight Arrow Connector 32" o:spid="_x0000_s1032" type="#_x0000_t32" style="position:absolute;left:2558;top:2379;width:56;height:2911;flip:x;visibility:visible;mso-wrap-style:square" o:connectortype="straight" o:gfxdata="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" strokecolor="black [3213]" strokeweight=".5pt">
+                  <v:stroke endarrow="block" joinstyle="miter"/>
+                </v:shape>
+                <v:shape id="Straight Arrow Connector 33" o:spid="_x0000_s1033" type="#_x0000_t32" style="position:absolute;left:7990;top:2476;width:1;height:2762;flip:x;visibility:visible;mso-wrap-style:square" o:connectortype="straight" o:gfxdata="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" strokecolor="black [3213]" strokeweight=".5pt">
+                  <v:stroke endarrow="block" joinstyle="miter"/>
+                </v:shape>
+                <v:shape id="Straight Arrow Connector 34" o:spid="_x0000_s1034" type="#_x0000_t32" style="position:absolute;left:3895;top:1373;width:2815;height:54;visibility:visible;mso-wrap-style:square" o:connectortype="straight" o:gfxdata="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" strokecolor="black [3213]" strokeweight=".5pt">
+                  <v:stroke dashstyle="dash" joinstyle="miter"/>
+                </v:shape>
+                <v:shape id="Straight Arrow Connector 35" o:spid="_x0000_s1035" type="#_x0000_t32" style="position:absolute;left:3863;top:6083;width:2813;height:6;visibility:visible;mso-wrap-style:square" o:connectortype="straight" o:gfxdata="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" strokecolor="black [3213]" strokeweight=".5pt">
+                  <v:stroke dashstyle="dash" joinstyle="miter"/>
+                </v:shape>
+                <v:shape id="Straight Arrow Connector 36" o:spid="_x0000_s1036" type="#_x0000_t32" style="position:absolute;left:3683;top:2473;width:3238;height:2636;visibility:visible;mso-wrap-style:square" o:connectortype="straight" o:gfxdata="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" strokecolor="#0080ff" strokeweight=".5pt">
+                  <v:stroke endarrow="block" joinstyle="miter"/>
+                </v:shape>
+                <v:shape id="Text Box 37" o:spid="_x0000_s1037" type="#_x0000_t202" style="position:absolute;left:15049;top:2222;width:7176;height:3429;visibility:visible;mso-wrap-style:square;v-text-anchor:top" o:gfxdata="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" filled="f" stroked="f" strokeweight=".5pt">
+                  <v:textbox>
+                    <w:txbxContent>
+                      <w:p>
+                        <w:pPr>
+                          <w:rPr>
+                            <w:b/>
+                          </w:rPr>
+                        </w:pPr>
+                        <w:r>
+                          <w:rPr>
+                            <w:b/>
+                          </w:rPr>
+                          <w:t>Figure 1</w:t>
+                        </w:r>
+                      </w:p>
+                    </w:txbxContent>
+                  </v:textbox>
+                </v:shape>
+                <w10:anchorlock/>
+              </v:group>
+            </w:pict>
+          </mc:Fallback>
+        </mc:AlternateContent>
       </w:r>
     </w:p>
     <w:p>
       <w:pPr>
-        <w:ind w:left="720"/>
-      </w:pPr>
-      <w:r>
-        <w:t xml:space="preserve">The </w:t>
-      </w:r>
-      <w:r>
-        <w:rPr>
-          <w:i/>
-        </w:rPr>
-        <w:t>direct side effects</w:t>
-      </w:r>
-      <w:r>
-        <w:t xml:space="preserve"> of a an expression X are those caused by evaluating X, but not including side effects caused by evaluating its sub-expressions. </w:t>
-      </w:r>
-      <w:r>
-        <w:t xml:space="preserve"> </w:t>
-      </w:r>
-      <w:r>
-        <w:t xml:space="preserve">For </w:t>
-      </w:r>
-      <w:r>
-        <w:t>any two evaluations A and A</w:t>
-      </w:r>
-      <w:r>
-        <w:sym w:font="Symbol" w:char="F0A2"/>
-      </w:r>
-      <w:r>
-        <w:t xml:space="preserve"> such that </w:t>
-      </w:r>
-      <w:r>
-        <w:t xml:space="preserve">A is </w:t>
-      </w:r>
-      <w:r>
-        <w:t>a</w:t>
-      </w:r>
-      <w:r>
-        <w:t xml:space="preserve"> </w:t>
-      </w:r>
-      <w:r>
-        <w:t xml:space="preserve">horizontal </w:t>
-      </w:r>
-      <w:r>
-        <w:t>antecedent</w:t>
-      </w:r>
-      <w:r>
-        <w:t xml:space="preserve"> </w:t>
-      </w:r>
-      <w:r>
-        <w:t>of</w:t>
-      </w:r>
-      <w:r>
-        <w:t xml:space="preserve"> </w:t>
-      </w:r>
-      <w:r>
-        <w:t>A</w:t>
-      </w:r>
-      <w:r>
-        <w:sym w:font="Symbol" w:char="F0A2"/>
-      </w:r>
-      <w:r>
-        <w:t xml:space="preserve">, all direct side effects in </w:t>
-      </w:r>
-      <w:r>
-        <w:t xml:space="preserve">A </w:t>
-      </w:r>
-      <w:r>
-        <w:t xml:space="preserve">are sequenced before all direct side effects in </w:t>
-      </w:r>
-      <w:r>
-        <w:t>A</w:t>
-      </w:r>
-      <w:r>
-        <w:sym w:font="Symbol" w:char="F0A2"/>
-      </w:r>
-      <w:r>
-        <w:t>.</w:t>
-      </w:r>
+        <w:pStyle w:val="Rationale"/>
+      </w:pPr>
     </w:p>
     <w:p>
       <w:pPr>
-        <w:pStyle w:val="Rationale"/>
-      </w:pPr>
-      <w:r>
-        <w:t>This clause allows for code such as:</w:t>
+        <w:pStyle w:val="Body"/>
+        <w:rPr>
+          <w:b/>
+        </w:rPr>
+      </w:pPr>
+      <w:r>
+        <w:rPr>
+          <w:b/>
+        </w:rPr>
+        <w:t>Optional clause for supporting scatter pattern</w:t>
       </w:r>
     </w:p>
     <w:p>
       <w:pPr>
-        <w:pStyle w:val="Rationale"/>
-        <w:rPr>
-          <w:rStyle w:val="Codeinline"/>
-        </w:rPr>
-      </w:pPr>
-      <w:r>
-        <w:t xml:space="preserve">    </w:t>
+        <w:ind w:left="720"/>
+      </w:pPr>
+      <w:r>
+        <w:t xml:space="preserve">The </w:t>
+      </w:r>
+      <w:r>
+        <w:rPr>
+          <w:i/>
+        </w:rPr>
+        <w:t>direct side effects</w:t>
+      </w:r>
+      <w:r>
+        <w:t xml:space="preserve"> of a an expression X are those caused by evaluating X, but not including side effects caused by evaluating its sub-expressions. </w:t>
+      </w:r>
+      <w:r>
+        <w:t xml:space="preserve"> </w:t>
+      </w:r>
+      <w:r>
+        <w:t xml:space="preserve">For </w:t>
+      </w:r>
+      <w:r>
+        <w:t xml:space="preserve">any two </w:t>
+      </w:r>
+      <w:r>
+        <w:t xml:space="preserve">horizontally matched </w:t>
+      </w:r>
+      <w:r>
+        <w:t xml:space="preserve">evaluations A and </w:t>
       </w:r>
       <w:proofErr w:type="gramStart"/>
       <w:r>
-        <w:rPr>
-          <w:rStyle w:val="Codeinline"/>
-        </w:rPr>
-        <w:t>A[</w:t>
+        <w:t>A</w:t>
       </w:r>
       <w:proofErr w:type="gramEnd"/>
       <w:r>
-        <w:rPr>
-          <w:rStyle w:val="Codeinline"/>
-        </w:rPr>
-        <w:t>B[i]] = expr(i);</w:t>
+        <w:sym w:font="Symbol" w:char="F0A2"/>
+      </w:r>
+      <w:r>
+        <w:t xml:space="preserve"> </w:t>
+      </w:r>
+      <w:r>
+        <w:t xml:space="preserve">in </w:t>
+      </w:r>
+      <w:r>
+        <w:t>f</w:t>
+      </w:r>
+      <w:r>
+        <w:t xml:space="preserve"> and </w:t>
+      </w:r>
+      <w:r>
+        <w:t>f</w:t>
+      </w:r>
+      <w:r>
+        <w:sym w:font="Symbol" w:char="F0A2"/>
+      </w:r>
+      <w:r>
+        <w:t xml:space="preserve"> respectively, </w:t>
+      </w:r>
+      <w:r>
+        <w:t xml:space="preserve">all direct side effects in </w:t>
+      </w:r>
+      <w:r>
+        <w:t xml:space="preserve">A </w:t>
+      </w:r>
+      <w:r>
+        <w:t xml:space="preserve">are sequenced before all direct side effects in </w:t>
+      </w:r>
+      <w:r>
+        <w:t>A</w:t>
+      </w:r>
+      <w:r>
+        <w:sym w:font="Symbol" w:char="F0A2"/>
+      </w:r>
+      <w:r>
+        <w:t>.</w:t>
       </w:r>
     </w:p>
     <w:p>
       <w:pPr>
         <w:pStyle w:val="Rationale"/>
       </w:pPr>
+      <w:r>
+        <w:t>This clause allows for code such as:</w:t>
+      </w:r>
+    </w:p>
+    <w:p>
+      <w:pPr>
+        <w:pStyle w:val="Rationale"/>
+        <w:rPr>
+          <w:rStyle w:val="Codeinline"/>
+        </w:rPr>
+      </w:pPr>
+      <w:r>
+        <w:lastRenderedPageBreak/>
+        <w:t xml:space="preserve">    </w:t>
+      </w:r>
       <w:proofErr w:type="gramStart"/>
       <w:r>
+        <w:rPr>
+          <w:rStyle w:val="Codeinline"/>
+        </w:rPr>
+        <w:t>A[</w:t>
+      </w:r>
+      <w:proofErr w:type="gramEnd"/>
+      <w:r>
+        <w:rPr>
+          <w:rStyle w:val="Codeinline"/>
+        </w:rPr>
+        <w:t>B[i]] = expr(i);</w:t>
+      </w:r>
+    </w:p>
+    <w:p>
+      <w:pPr>
+        <w:pStyle w:val="Rationale"/>
+      </w:pPr>
+      <w:proofErr w:type="gramStart"/>
+      <w:r>
         <w:t>to</w:t>
       </w:r>
       <w:proofErr w:type="gramEnd"/>
@@ -1435,11 +2067,7 @@
       </w:r>
       <w:proofErr w:type="gramEnd"/>
       <w:r>
-        <w:t xml:space="preserve"> relaxes this guarantee and allows the generation of faster code on architectures with scatter instructions that do not support ordered </w:t>
-      </w:r>
-      <w:r>
-        <w:lastRenderedPageBreak/>
-        <w:t xml:space="preserve">writes.  The </w:t>
+        <w:t xml:space="preserve"> relaxes this guarantee and allows the generation of faster code on architectures with scatter instructions that do not support ordered writes.  The </w:t>
       </w:r>
       <w:proofErr w:type="spellStart"/>
       <w:r>
@@ -1462,13 +2090,14 @@
         <w:t xml:space="preserve"> is known not to contain duplicates.</w:t>
       </w:r>
     </w:p>
+    <w:p/>
     <w:sectPr>
-      <w:headerReference w:type="even" r:id="rId11"/>
-      <w:headerReference w:type="default" r:id="rId12"/>
-      <w:footerReference w:type="even" r:id="rId13"/>
-      <w:footerReference w:type="default" r:id="rId14"/>
-      <w:headerReference w:type="first" r:id="rId15"/>
-      <w:footerReference w:type="first" r:id="rId16"/>
+      <w:headerReference w:type="even" r:id="rId10"/>
+      <w:headerReference w:type="default" r:id="rId11"/>
+      <w:footerReference w:type="even" r:id="rId12"/>
+      <w:footerReference w:type="default" r:id="rId13"/>
+      <w:headerReference w:type="first" r:id="rId14"/>
+      <w:footerReference w:type="first" r:id="rId15"/>
       <w:pgSz w:w="12240" w:h="15840"/>
       <w:pgMar w:top="1440" w:right="1440" w:bottom="1440" w:left="1440" w:header="720" w:footer="720" w:gutter="0"/>
       <w:cols w:space="720"/>
@@ -1480,7 +2109,7 @@
 
 <file path=word/comments.xml><?xml version="1.0" encoding="utf-8"?>
 <w:comments xmlns:wpc="http://schemas.microsoft.com/office/word/2010/wordprocessingCanvas" xmlns:mc="http://schemas.openxmlformats.org/markup-compatibility/2006" xmlns:o="urn:schemas-microsoft-com:office:office" xmlns:r="http://schemas.openxmlformats.org/officeDocument/2006/relationships" xmlns:m="http://schemas.openxmlformats.org/officeDocument/2006/math" xmlns:v="urn:schemas-microsoft-com:vml" xmlns:wp14="http://schemas.microsoft.com/office/word/2010/wordprocessingDrawing" xmlns:wp="http://schemas.openxmlformats.org/drawingml/2006/wordprocessingDrawing" xmlns:w10="urn:schemas-microsoft-com:office:word" xmlns:w="http://schemas.openxmlformats.org/wordprocessingml/2006/main" xmlns:w14="http://schemas.microsoft.com/office/word/2010/wordml" xmlns:w15="http://schemas.microsoft.com/office/word/2012/wordml" xmlns:wpg="http://schemas.microsoft.com/office/word/2010/wordprocessingGroup" xmlns:wpi="http://schemas.microsoft.com/office/word/2010/wordprocessingInk" xmlns:wne="http://schemas.microsoft.com/office/word/2006/wordml" xmlns:wps="http://schemas.microsoft.com/office/word/2010/wordprocessingShape" mc:Ignorable="w14 w15 wp14">
-  <w:comment w:id="0" w:author="Robison, Arch" w:date="2016-02-01T12:06:00Z" w:initials="RA">
+  <w:comment w:id="1" w:author="Robison, Arch" w:date="2016-02-04T13:46:00Z" w:initials="RA">
     <w:p>
       <w:pPr>
         <w:pStyle w:val="CommentText"/>
@@ -1492,47 +2121,7 @@
         <w:annotationRef/>
       </w:r>
       <w:r>
-        <w:t>Need to give Olivier credit, as co-author or loud acknowledgement.</w:t>
-      </w:r>
-    </w:p>
-  </w:comment>
-  <w:comment w:id="1" w:author="Halpern, Pablo G" w:date="2016-02-03T19:23:00Z" w:initials="HPG">
-    <w:p>
-      <w:pPr>
-        <w:pStyle w:val="CommentText"/>
-      </w:pPr>
-      <w:r>
-        <w:rPr>
-          <w:rStyle w:val="CommentReference"/>
-        </w:rPr>
-        <w:annotationRef/>
-      </w:r>
-      <w:proofErr w:type="gramStart"/>
-      <w:r>
-        <w:t>applications</w:t>
-      </w:r>
-      <w:proofErr w:type="gramEnd"/>
-      <w:r>
-        <w:t>?</w:t>
-      </w:r>
-    </w:p>
-  </w:comment>
-  <w:comment w:id="3" w:author="Halpern, Pablo G" w:date="2016-02-03T20:03:00Z" w:initials="HPG">
-    <w:p>
-      <w:pPr>
-        <w:pStyle w:val="CommentText"/>
-      </w:pPr>
-      <w:r>
-        <w:rPr>
-          <w:rStyle w:val="CommentReference"/>
-        </w:rPr>
-        <w:annotationRef/>
-      </w:r>
-      <w:r>
-        <w:rPr>
-          <w:rStyle w:val="CommentReference"/>
-        </w:rPr>
-        <w:t>We might replace some of the figures with one or two of the diagrams from my horizontal-match document.</w:t>
+        <w:t>Changed “unless” phrasing to something more positive, to avoid double-negative with “without”.</w:t>
       </w:r>
     </w:p>
   </w:comment>
@@ -1541,18 +2130,8 @@
 
 <file path=word/commentsExtended.xml><?xml version="1.0" encoding="utf-8"?>
 <w15:commentsEx xmlns:wpc="http://schemas.microsoft.com/office/word/2010/wordprocessingCanvas" xmlns:mc="http://schemas.openxmlformats.org/markup-compatibility/2006" xmlns:o="urn:schemas-microsoft-com:office:office" xmlns:r="http://schemas.openxmlformats.org/officeDocument/2006/relationships" xmlns:m="http://schemas.openxmlformats.org/officeDocument/2006/math" xmlns:v="urn:schemas-microsoft-com:vml" xmlns:wp14="http://schemas.microsoft.com/office/word/2010/wordprocessingDrawing" xmlns:wp="http://schemas.openxmlformats.org/drawingml/2006/wordprocessingDrawing" xmlns:w10="urn:schemas-microsoft-com:office:word" xmlns:w="http://schemas.openxmlformats.org/wordprocessingml/2006/main" xmlns:w14="http://schemas.microsoft.com/office/word/2010/wordml" xmlns:w15="http://schemas.microsoft.com/office/word/2012/wordml" xmlns:wpg="http://schemas.microsoft.com/office/word/2010/wordprocessingGroup" xmlns:wpi="http://schemas.microsoft.com/office/word/2010/wordprocessingInk" xmlns:wne="http://schemas.microsoft.com/office/word/2006/wordml" xmlns:wps="http://schemas.microsoft.com/office/word/2010/wordprocessingShape" mc:Ignorable="w14 w15 wp14">
-  <w15:commentEx w15:paraId="053FF076" w15:done="0"/>
-  <w15:commentEx w15:paraId="12C3FFE2" w15:done="0"/>
-  <w15:commentEx w15:paraId="05B825C0" w15:done="0"/>
+  <w15:commentEx w15:paraId="63A488F7" w15:done="0"/>
 </w15:commentsEx>
-</file>
-
-<file path=word/customizations.xml><?xml version="1.0" encoding="utf-8"?>
-<wne:tcg xmlns:r="http://schemas.openxmlformats.org/officeDocument/2006/relationships" xmlns:wne="http://schemas.microsoft.com/office/word/2006/wordml">
-  <wne:toolbars>
-    <wne:toolbarData r:id="rId1"/>
-  </wne:toolbars>
-</wne:tcg>
 </file>
 
 <file path=word/endnotes.xml><?xml version="1.0" encoding="utf-8"?>
@@ -1646,6 +2225,43 @@
       </w:pPr>
     </w:p>
   </w:footnote>
+  <w:footnote w:id="2">
+    <w:p>
+      <w:pPr>
+        <w:pStyle w:val="FootnoteText"/>
+      </w:pPr>
+      <w:r>
+        <w:rPr>
+          <w:rStyle w:val="FootnoteReference"/>
+        </w:rPr>
+        <w:footnoteRef/>
+      </w:r>
+      <w:r>
+        <w:t xml:space="preserve"> The notation here is informal.  In the code, the letters </w:t>
+      </w:r>
+      <w:r>
+        <w:rPr>
+          <w:i/>
+        </w:rPr>
+        <w:t xml:space="preserve">b, c, e </w:t>
+      </w:r>
+      <w:r>
+        <w:t>denote expressions</w:t>
+      </w:r>
+      <w:r>
+        <w:t>.  I</w:t>
+      </w:r>
+      <w:r>
+        <w:t xml:space="preserve">n the </w:t>
+      </w:r>
+      <w:r>
+        <w:t xml:space="preserve">discussion </w:t>
+      </w:r>
+      <w:r>
+        <w:t>text they refer to the evaluations of those expressions.</w:t>
+      </w:r>
+    </w:p>
+  </w:footnote>
 </w:footnotes>
 </file>
 
@@ -1693,7 +2309,7 @@
           <w:rPr>
             <w:noProof/>
           </w:rPr>
-          <w:t>2</w:t>
+          <w:t>1</w:t>
         </w:r>
         <w:r>
           <w:rPr>
@@ -2890,6 +3506,118 @@
     </w:lvl>
   </w:abstractNum>
   <w:abstractNum w:abstractNumId="11" w15:restartNumberingAfterBreak="0">
+    <w:nsid w:val="17C10B79"/>
+    <w:multiLevelType w:val="hybridMultilevel"/>
+    <w:tmpl w:val="B4489CEC"/>
+    <w:lvl w:ilvl="0" w:tplc="E40C58E2">
+      <w:numFmt w:val="bullet"/>
+      <w:lvlText w:val=""/>
+      <w:lvlJc w:val="left"/>
+      <w:pPr>
+        <w:ind w:left="720" w:hanging="360"/>
+      </w:pPr>
+      <w:rPr>
+        <w:rFonts w:ascii="Symbol" w:eastAsiaTheme="minorHAnsi" w:hAnsi="Symbol" w:cstheme="minorBidi" w:hint="default"/>
+      </w:rPr>
+    </w:lvl>
+    <w:lvl w:ilvl="1" w:tplc="04090003">
+      <w:start w:val="1"/>
+      <w:numFmt w:val="bullet"/>
+      <w:lvlText w:val="o"/>
+      <w:lvlJc w:val="left"/>
+      <w:pPr>
+        <w:ind w:left="1440" w:hanging="360"/>
+      </w:pPr>
+      <w:rPr>
+        <w:rFonts w:ascii="Courier New" w:hAnsi="Courier New" w:cs="Courier New" w:hint="default"/>
+      </w:rPr>
+    </w:lvl>
+    <w:lvl w:ilvl="2" w:tplc="04090005" w:tentative="1">
+      <w:start w:val="1"/>
+      <w:numFmt w:val="bullet"/>
+      <w:lvlText w:val=""/>
+      <w:lvlJc w:val="left"/>
+      <w:pPr>
+        <w:ind w:left="2160" w:hanging="360"/>
+      </w:pPr>
+      <w:rPr>
+        <w:rFonts w:ascii="Wingdings" w:hAnsi="Wingdings" w:hint="default"/>
+      </w:rPr>
+    </w:lvl>
+    <w:lvl w:ilvl="3" w:tplc="04090001" w:tentative="1">
+      <w:start w:val="1"/>
+      <w:numFmt w:val="bullet"/>
+      <w:lvlText w:val=""/>
+      <w:lvlJc w:val="left"/>
+      <w:pPr>
+        <w:ind w:left="2880" w:hanging="360"/>
+      </w:pPr>
+      <w:rPr>
+        <w:rFonts w:ascii="Symbol" w:hAnsi="Symbol" w:hint="default"/>
+      </w:rPr>
+    </w:lvl>
+    <w:lvl w:ilvl="4" w:tplc="04090003" w:tentative="1">
+      <w:start w:val="1"/>
+      <w:numFmt w:val="bullet"/>
+      <w:lvlText w:val="o"/>
+      <w:lvlJc w:val="left"/>
+      <w:pPr>
+        <w:ind w:left="3600" w:hanging="360"/>
+      </w:pPr>
+      <w:rPr>
+        <w:rFonts w:ascii="Courier New" w:hAnsi="Courier New" w:cs="Courier New" w:hint="default"/>
+      </w:rPr>
+    </w:lvl>
+    <w:lvl w:ilvl="5" w:tplc="04090005" w:tentative="1">
+      <w:start w:val="1"/>
+      <w:numFmt w:val="bullet"/>
+      <w:lvlText w:val=""/>
+      <w:lvlJc w:val="left"/>
+      <w:pPr>
+        <w:ind w:left="4320" w:hanging="360"/>
+      </w:pPr>
+      <w:rPr>
+        <w:rFonts w:ascii="Wingdings" w:hAnsi="Wingdings" w:hint="default"/>
+      </w:rPr>
+    </w:lvl>
+    <w:lvl w:ilvl="6" w:tplc="04090001" w:tentative="1">
+      <w:start w:val="1"/>
+      <w:numFmt w:val="bullet"/>
+      <w:lvlText w:val=""/>
+      <w:lvlJc w:val="left"/>
+      <w:pPr>
+        <w:ind w:left="5040" w:hanging="360"/>
+      </w:pPr>
+      <w:rPr>
+        <w:rFonts w:ascii="Symbol" w:hAnsi="Symbol" w:hint="default"/>
+      </w:rPr>
+    </w:lvl>
+    <w:lvl w:ilvl="7" w:tplc="04090003" w:tentative="1">
+      <w:start w:val="1"/>
+      <w:numFmt w:val="bullet"/>
+      <w:lvlText w:val="o"/>
+      <w:lvlJc w:val="left"/>
+      <w:pPr>
+        <w:ind w:left="5760" w:hanging="360"/>
+      </w:pPr>
+      <w:rPr>
+        <w:rFonts w:ascii="Courier New" w:hAnsi="Courier New" w:cs="Courier New" w:hint="default"/>
+      </w:rPr>
+    </w:lvl>
+    <w:lvl w:ilvl="8" w:tplc="04090005" w:tentative="1">
+      <w:start w:val="1"/>
+      <w:numFmt w:val="bullet"/>
+      <w:lvlText w:val=""/>
+      <w:lvlJc w:val="left"/>
+      <w:pPr>
+        <w:ind w:left="6480" w:hanging="360"/>
+      </w:pPr>
+      <w:rPr>
+        <w:rFonts w:ascii="Wingdings" w:hAnsi="Wingdings" w:hint="default"/>
+      </w:rPr>
+    </w:lvl>
+  </w:abstractNum>
+  <w:abstractNum w:abstractNumId="12" w15:restartNumberingAfterBreak="0">
     <w:nsid w:val="18193E6F"/>
     <w:multiLevelType w:val="hybridMultilevel"/>
     <w:tmpl w:val="77C2ADFA"/>
@@ -2975,7 +3703,7 @@
       </w:pPr>
     </w:lvl>
   </w:abstractNum>
-  <w:abstractNum w:abstractNumId="12" w15:restartNumberingAfterBreak="0">
+  <w:abstractNum w:abstractNumId="13" w15:restartNumberingAfterBreak="0">
     <w:nsid w:val="19CC5E22"/>
     <w:multiLevelType w:val="multilevel"/>
     <w:tmpl w:val="80F26AEC"/>
@@ -3061,7 +3789,7 @@
       </w:pPr>
     </w:lvl>
   </w:abstractNum>
-  <w:abstractNum w:abstractNumId="13" w15:restartNumberingAfterBreak="0">
+  <w:abstractNum w:abstractNumId="14" w15:restartNumberingAfterBreak="0">
     <w:nsid w:val="1A375F94"/>
     <w:multiLevelType w:val="hybridMultilevel"/>
     <w:tmpl w:val="E7F2DD82"/>
@@ -3174,7 +3902,7 @@
       </w:rPr>
     </w:lvl>
   </w:abstractNum>
-  <w:abstractNum w:abstractNumId="14" w15:restartNumberingAfterBreak="0">
+  <w:abstractNum w:abstractNumId="15" w15:restartNumberingAfterBreak="0">
     <w:nsid w:val="1AF96BE1"/>
     <w:multiLevelType w:val="hybridMultilevel"/>
     <w:tmpl w:val="EFF89476"/>
@@ -3287,7 +4015,7 @@
       </w:rPr>
     </w:lvl>
   </w:abstractNum>
-  <w:abstractNum w:abstractNumId="15" w15:restartNumberingAfterBreak="0">
+  <w:abstractNum w:abstractNumId="16" w15:restartNumberingAfterBreak="0">
     <w:nsid w:val="1C244E6A"/>
     <w:multiLevelType w:val="hybridMultilevel"/>
     <w:tmpl w:val="140A1E4E"/>
@@ -3400,7 +4128,7 @@
       </w:rPr>
     </w:lvl>
   </w:abstractNum>
-  <w:abstractNum w:abstractNumId="16" w15:restartNumberingAfterBreak="0">
+  <w:abstractNum w:abstractNumId="17" w15:restartNumberingAfterBreak="0">
     <w:nsid w:val="1C9D63ED"/>
     <w:multiLevelType w:val="hybridMultilevel"/>
     <w:tmpl w:val="18DE3A7A"/>
@@ -3486,7 +4214,7 @@
       </w:pPr>
     </w:lvl>
   </w:abstractNum>
-  <w:abstractNum w:abstractNumId="17" w15:restartNumberingAfterBreak="0">
+  <w:abstractNum w:abstractNumId="18" w15:restartNumberingAfterBreak="0">
     <w:nsid w:val="1E9C080B"/>
     <w:multiLevelType w:val="hybridMultilevel"/>
     <w:tmpl w:val="7CF6767E"/>
@@ -3572,7 +4300,7 @@
       </w:pPr>
     </w:lvl>
   </w:abstractNum>
-  <w:abstractNum w:abstractNumId="18" w15:restartNumberingAfterBreak="0">
+  <w:abstractNum w:abstractNumId="19" w15:restartNumberingAfterBreak="0">
     <w:nsid w:val="20B45B1C"/>
     <w:multiLevelType w:val="hybridMultilevel"/>
     <w:tmpl w:val="928A1F0A"/>
@@ -3661,7 +4389,7 @@
       </w:pPr>
     </w:lvl>
   </w:abstractNum>
-  <w:abstractNum w:abstractNumId="19" w15:restartNumberingAfterBreak="0">
+  <w:abstractNum w:abstractNumId="20" w15:restartNumberingAfterBreak="0">
     <w:nsid w:val="21C82C19"/>
     <w:multiLevelType w:val="hybridMultilevel"/>
     <w:tmpl w:val="0E5A0A2C"/>
@@ -3774,7 +4502,7 @@
       </w:rPr>
     </w:lvl>
   </w:abstractNum>
-  <w:abstractNum w:abstractNumId="20" w15:restartNumberingAfterBreak="0">
+  <w:abstractNum w:abstractNumId="21" w15:restartNumberingAfterBreak="0">
     <w:nsid w:val="29A12F43"/>
     <w:multiLevelType w:val="hybridMultilevel"/>
     <w:tmpl w:val="BF7699C8"/>
@@ -3887,7 +4615,7 @@
       </w:rPr>
     </w:lvl>
   </w:abstractNum>
-  <w:abstractNum w:abstractNumId="21" w15:restartNumberingAfterBreak="0">
+  <w:abstractNum w:abstractNumId="22" w15:restartNumberingAfterBreak="0">
     <w:nsid w:val="2B533791"/>
     <w:multiLevelType w:val="hybridMultilevel"/>
     <w:tmpl w:val="ECCAB1D6"/>
@@ -3999,7 +4727,7 @@
       </w:rPr>
     </w:lvl>
   </w:abstractNum>
-  <w:abstractNum w:abstractNumId="22" w15:restartNumberingAfterBreak="0">
+  <w:abstractNum w:abstractNumId="23" w15:restartNumberingAfterBreak="0">
     <w:nsid w:val="32134AC6"/>
     <w:multiLevelType w:val="hybridMultilevel"/>
     <w:tmpl w:val="77C2ADFA"/>
@@ -4085,7 +4813,7 @@
       </w:pPr>
     </w:lvl>
   </w:abstractNum>
-  <w:abstractNum w:abstractNumId="23" w15:restartNumberingAfterBreak="0">
+  <w:abstractNum w:abstractNumId="24" w15:restartNumberingAfterBreak="0">
     <w:nsid w:val="324C46BC"/>
     <w:multiLevelType w:val="hybridMultilevel"/>
     <w:tmpl w:val="AF3C442C"/>
@@ -4198,7 +4926,7 @@
       </w:rPr>
     </w:lvl>
   </w:abstractNum>
-  <w:abstractNum w:abstractNumId="24" w15:restartNumberingAfterBreak="0">
+  <w:abstractNum w:abstractNumId="25" w15:restartNumberingAfterBreak="0">
     <w:nsid w:val="3BBA7F87"/>
     <w:multiLevelType w:val="hybridMultilevel"/>
     <w:tmpl w:val="77C2ADFA"/>
@@ -4284,7 +5012,7 @@
       </w:pPr>
     </w:lvl>
   </w:abstractNum>
-  <w:abstractNum w:abstractNumId="25" w15:restartNumberingAfterBreak="0">
+  <w:abstractNum w:abstractNumId="26" w15:restartNumberingAfterBreak="0">
     <w:nsid w:val="3FF97A68"/>
     <w:multiLevelType w:val="hybridMultilevel"/>
     <w:tmpl w:val="AAA4DDC6"/>
@@ -4397,7 +5125,7 @@
       </w:rPr>
     </w:lvl>
   </w:abstractNum>
-  <w:abstractNum w:abstractNumId="26" w15:restartNumberingAfterBreak="0">
+  <w:abstractNum w:abstractNumId="27" w15:restartNumberingAfterBreak="0">
     <w:nsid w:val="40E375FC"/>
     <w:multiLevelType w:val="hybridMultilevel"/>
     <w:tmpl w:val="438A71C0"/>
@@ -4483,7 +5211,7 @@
       </w:pPr>
     </w:lvl>
   </w:abstractNum>
-  <w:abstractNum w:abstractNumId="27" w15:restartNumberingAfterBreak="0">
+  <w:abstractNum w:abstractNumId="28" w15:restartNumberingAfterBreak="0">
     <w:nsid w:val="41120207"/>
     <w:multiLevelType w:val="hybridMultilevel"/>
     <w:tmpl w:val="D6CCD8A8"/>
@@ -4596,7 +5324,7 @@
       </w:rPr>
     </w:lvl>
   </w:abstractNum>
-  <w:abstractNum w:abstractNumId="28" w15:restartNumberingAfterBreak="0">
+  <w:abstractNum w:abstractNumId="29" w15:restartNumberingAfterBreak="0">
     <w:nsid w:val="443C61AE"/>
     <w:multiLevelType w:val="hybridMultilevel"/>
     <w:tmpl w:val="3954BD9E"/>
@@ -4709,7 +5437,7 @@
       </w:rPr>
     </w:lvl>
   </w:abstractNum>
-  <w:abstractNum w:abstractNumId="29" w15:restartNumberingAfterBreak="0">
+  <w:abstractNum w:abstractNumId="30" w15:restartNumberingAfterBreak="0">
     <w:nsid w:val="48DF61C1"/>
     <w:multiLevelType w:val="hybridMultilevel"/>
     <w:tmpl w:val="03B6A5BA"/>
@@ -4822,7 +5550,7 @@
       </w:rPr>
     </w:lvl>
   </w:abstractNum>
-  <w:abstractNum w:abstractNumId="30" w15:restartNumberingAfterBreak="0">
+  <w:abstractNum w:abstractNumId="31" w15:restartNumberingAfterBreak="0">
     <w:nsid w:val="4D6D07EA"/>
     <w:multiLevelType w:val="hybridMultilevel"/>
     <w:tmpl w:val="ABD24738"/>
@@ -4935,7 +5663,7 @@
       </w:rPr>
     </w:lvl>
   </w:abstractNum>
-  <w:abstractNum w:abstractNumId="31" w15:restartNumberingAfterBreak="0">
+  <w:abstractNum w:abstractNumId="32" w15:restartNumberingAfterBreak="0">
     <w:nsid w:val="4FA11CB1"/>
     <w:multiLevelType w:val="hybridMultilevel"/>
     <w:tmpl w:val="F3F24E9A"/>
@@ -5048,7 +5776,7 @@
       </w:rPr>
     </w:lvl>
   </w:abstractNum>
-  <w:abstractNum w:abstractNumId="32" w15:restartNumberingAfterBreak="0">
+  <w:abstractNum w:abstractNumId="33" w15:restartNumberingAfterBreak="0">
     <w:nsid w:val="52321D09"/>
     <w:multiLevelType w:val="multilevel"/>
     <w:tmpl w:val="0409001F"/>
@@ -5134,7 +5862,7 @@
       </w:pPr>
     </w:lvl>
   </w:abstractNum>
-  <w:abstractNum w:abstractNumId="33" w15:restartNumberingAfterBreak="0">
+  <w:abstractNum w:abstractNumId="34" w15:restartNumberingAfterBreak="0">
     <w:nsid w:val="52956063"/>
     <w:multiLevelType w:val="hybridMultilevel"/>
     <w:tmpl w:val="2042DD3C"/>
@@ -5247,7 +5975,7 @@
       </w:rPr>
     </w:lvl>
   </w:abstractNum>
-  <w:abstractNum w:abstractNumId="34" w15:restartNumberingAfterBreak="0">
+  <w:abstractNum w:abstractNumId="35" w15:restartNumberingAfterBreak="0">
     <w:nsid w:val="5B201DA9"/>
     <w:multiLevelType w:val="hybridMultilevel"/>
     <w:tmpl w:val="380A41D8"/>
@@ -5360,7 +6088,7 @@
       </w:rPr>
     </w:lvl>
   </w:abstractNum>
-  <w:abstractNum w:abstractNumId="35" w15:restartNumberingAfterBreak="0">
+  <w:abstractNum w:abstractNumId="36" w15:restartNumberingAfterBreak="0">
     <w:nsid w:val="612F00A8"/>
     <w:multiLevelType w:val="hybridMultilevel"/>
     <w:tmpl w:val="A606D856"/>
@@ -5472,7 +6200,7 @@
       </w:rPr>
     </w:lvl>
   </w:abstractNum>
-  <w:abstractNum w:abstractNumId="36" w15:restartNumberingAfterBreak="0">
+  <w:abstractNum w:abstractNumId="37" w15:restartNumberingAfterBreak="0">
     <w:nsid w:val="6B5748AA"/>
     <w:multiLevelType w:val="hybridMultilevel"/>
     <w:tmpl w:val="DFBEFF6E"/>
@@ -5585,7 +6313,7 @@
       </w:rPr>
     </w:lvl>
   </w:abstractNum>
-  <w:abstractNum w:abstractNumId="37" w15:restartNumberingAfterBreak="0">
+  <w:abstractNum w:abstractNumId="38" w15:restartNumberingAfterBreak="0">
     <w:nsid w:val="6F3F1527"/>
     <w:multiLevelType w:val="hybridMultilevel"/>
     <w:tmpl w:val="11C4E772"/>
@@ -5698,7 +6426,7 @@
       </w:rPr>
     </w:lvl>
   </w:abstractNum>
-  <w:abstractNum w:abstractNumId="38" w15:restartNumberingAfterBreak="0">
+  <w:abstractNum w:abstractNumId="39" w15:restartNumberingAfterBreak="0">
     <w:nsid w:val="721F6105"/>
     <w:multiLevelType w:val="multilevel"/>
     <w:tmpl w:val="CEFAFDFE"/>
@@ -5793,7 +6521,7 @@
       </w:pPr>
     </w:lvl>
   </w:abstractNum>
-  <w:abstractNum w:abstractNumId="39" w15:restartNumberingAfterBreak="0">
+  <w:abstractNum w:abstractNumId="40" w15:restartNumberingAfterBreak="0">
     <w:nsid w:val="79796049"/>
     <w:multiLevelType w:val="hybridMultilevel"/>
     <w:tmpl w:val="47AC0D1E"/>
@@ -5906,7 +6634,7 @@
       </w:rPr>
     </w:lvl>
   </w:abstractNum>
-  <w:abstractNum w:abstractNumId="40" w15:restartNumberingAfterBreak="0">
+  <w:abstractNum w:abstractNumId="41" w15:restartNumberingAfterBreak="0">
     <w:nsid w:val="7B151E0E"/>
     <w:multiLevelType w:val="hybridMultilevel"/>
     <w:tmpl w:val="7F54188E"/>
@@ -6020,49 +6748,49 @@
     </w:lvl>
   </w:abstractNum>
   <w:num w:numId="1">
-    <w:abstractNumId w:val="37"/>
+    <w:abstractNumId w:val="38"/>
   </w:num>
   <w:num w:numId="2">
-    <w:abstractNumId w:val="37"/>
+    <w:abstractNumId w:val="38"/>
   </w:num>
   <w:num w:numId="3">
     <w:abstractNumId w:val="9"/>
   </w:num>
   <w:num w:numId="4">
-    <w:abstractNumId w:val="23"/>
+    <w:abstractNumId w:val="24"/>
   </w:num>
   <w:num w:numId="5">
-    <w:abstractNumId w:val="33"/>
+    <w:abstractNumId w:val="34"/>
   </w:num>
   <w:num w:numId="6">
-    <w:abstractNumId w:val="21"/>
+    <w:abstractNumId w:val="22"/>
   </w:num>
   <w:num w:numId="7">
-    <w:abstractNumId w:val="35"/>
+    <w:abstractNumId w:val="36"/>
   </w:num>
   <w:num w:numId="8">
-    <w:abstractNumId w:val="14"/>
+    <w:abstractNumId w:val="15"/>
   </w:num>
   <w:num w:numId="9">
-    <w:abstractNumId w:val="12"/>
+    <w:abstractNumId w:val="13"/>
   </w:num>
   <w:num w:numId="10">
     <w:abstractNumId w:val="4"/>
   </w:num>
   <w:num w:numId="11">
-    <w:abstractNumId w:val="30"/>
+    <w:abstractNumId w:val="31"/>
   </w:num>
   <w:num w:numId="12">
     <w:abstractNumId w:val="6"/>
   </w:num>
   <w:num w:numId="13">
-    <w:abstractNumId w:val="32"/>
+    <w:abstractNumId w:val="33"/>
   </w:num>
   <w:num w:numId="14">
-    <w:abstractNumId w:val="38"/>
+    <w:abstractNumId w:val="39"/>
   </w:num>
   <w:num w:numId="15">
-    <w:abstractNumId w:val="38"/>
+    <w:abstractNumId w:val="39"/>
     <w:lvlOverride w:ilvl="0">
       <w:startOverride w:val="1"/>
     </w:lvlOverride>
@@ -6095,43 +6823,43 @@
     <w:abstractNumId w:val="0"/>
   </w:num>
   <w:num w:numId="17">
-    <w:abstractNumId w:val="28"/>
+    <w:abstractNumId w:val="29"/>
   </w:num>
   <w:num w:numId="18">
     <w:abstractNumId w:val="2"/>
   </w:num>
   <w:num w:numId="19">
-    <w:abstractNumId w:val="24"/>
+    <w:abstractNumId w:val="25"/>
   </w:num>
   <w:num w:numId="20">
     <w:abstractNumId w:val="1"/>
   </w:num>
   <w:num w:numId="21">
-    <w:abstractNumId w:val="27"/>
+    <w:abstractNumId w:val="28"/>
   </w:num>
   <w:num w:numId="22">
-    <w:abstractNumId w:val="39"/>
+    <w:abstractNumId w:val="40"/>
   </w:num>
   <w:num w:numId="23">
-    <w:abstractNumId w:val="20"/>
+    <w:abstractNumId w:val="21"/>
   </w:num>
   <w:num w:numId="24">
-    <w:abstractNumId w:val="36"/>
+    <w:abstractNumId w:val="37"/>
   </w:num>
   <w:num w:numId="25">
-    <w:abstractNumId w:val="24"/>
+    <w:abstractNumId w:val="25"/>
   </w:num>
   <w:num w:numId="26">
-    <w:abstractNumId w:val="16"/>
+    <w:abstractNumId w:val="17"/>
   </w:num>
   <w:num w:numId="27">
-    <w:abstractNumId w:val="31"/>
+    <w:abstractNumId w:val="32"/>
   </w:num>
   <w:num w:numId="28">
-    <w:abstractNumId w:val="22"/>
+    <w:abstractNumId w:val="23"/>
   </w:num>
   <w:num w:numId="29">
-    <w:abstractNumId w:val="18"/>
+    <w:abstractNumId w:val="19"/>
   </w:num>
   <w:num w:numId="30">
     <w:abstractNumId w:val="7"/>
@@ -6143,40 +6871,43 @@
     <w:abstractNumId w:val="5"/>
   </w:num>
   <w:num w:numId="33">
-    <w:abstractNumId w:val="17"/>
+    <w:abstractNumId w:val="18"/>
   </w:num>
   <w:num w:numId="34">
     <w:abstractNumId w:val="3"/>
   </w:num>
   <w:num w:numId="35">
-    <w:abstractNumId w:val="15"/>
+    <w:abstractNumId w:val="16"/>
   </w:num>
   <w:num w:numId="36">
-    <w:abstractNumId w:val="11"/>
+    <w:abstractNumId w:val="12"/>
   </w:num>
   <w:num w:numId="37">
+    <w:abstractNumId w:val="27"/>
+  </w:num>
+  <w:num w:numId="38">
+    <w:abstractNumId w:val="14"/>
+  </w:num>
+  <w:num w:numId="39">
     <w:abstractNumId w:val="26"/>
   </w:num>
-  <w:num w:numId="38">
-    <w:abstractNumId w:val="13"/>
-  </w:num>
-  <w:num w:numId="39">
-    <w:abstractNumId w:val="25"/>
-  </w:num>
   <w:num w:numId="40">
-    <w:abstractNumId w:val="34"/>
+    <w:abstractNumId w:val="35"/>
   </w:num>
   <w:num w:numId="41">
     <w:abstractNumId w:val="10"/>
   </w:num>
   <w:num w:numId="42">
-    <w:abstractNumId w:val="19"/>
+    <w:abstractNumId w:val="20"/>
   </w:num>
   <w:num w:numId="43">
-    <w:abstractNumId w:val="40"/>
+    <w:abstractNumId w:val="41"/>
   </w:num>
   <w:num w:numId="44">
-    <w:abstractNumId w:val="29"/>
+    <w:abstractNumId w:val="30"/>
+  </w:num>
+  <w:num w:numId="45">
+    <w:abstractNumId w:val="11"/>
   </w:num>
 </w:numbering>
 </file>
@@ -6185,9 +6916,6 @@
 <w15:people xmlns:wpc="http://schemas.microsoft.com/office/word/2010/wordprocessingCanvas" xmlns:mc="http://schemas.openxmlformats.org/markup-compatibility/2006" xmlns:o="urn:schemas-microsoft-com:office:office" xmlns:r="http://schemas.openxmlformats.org/officeDocument/2006/relationships" xmlns:m="http://schemas.openxmlformats.org/officeDocument/2006/math" xmlns:v="urn:schemas-microsoft-com:vml" xmlns:wp14="http://schemas.microsoft.com/office/word/2010/wordprocessingDrawing" xmlns:wp="http://schemas.openxmlformats.org/drawingml/2006/wordprocessingDrawing" xmlns:w10="urn:schemas-microsoft-com:office:word" xmlns:w="http://schemas.openxmlformats.org/wordprocessingml/2006/main" xmlns:w14="http://schemas.microsoft.com/office/word/2010/wordml" xmlns:w15="http://schemas.microsoft.com/office/word/2012/wordml" xmlns:wpg="http://schemas.microsoft.com/office/word/2010/wordprocessingGroup" xmlns:wpi="http://schemas.microsoft.com/office/word/2010/wordprocessingInk" xmlns:wne="http://schemas.microsoft.com/office/word/2006/wordml" xmlns:wps="http://schemas.microsoft.com/office/word/2010/wordprocessingShape" mc:Ignorable="w14 w15 wp14">
   <w15:person w15:author="Robison, Arch">
     <w15:presenceInfo w15:providerId="AD" w15:userId="S-1-5-21-725345543-602162358-527237240-175976"/>
-  </w15:person>
-  <w15:person w15:author="Halpern, Pablo G">
-    <w15:presenceInfo w15:providerId="AD" w15:userId="S-1-5-21-725345543-602162358-527237240-1646725"/>
   </w15:person>
 </w15:people>
 </file>
@@ -7297,6 +8025,15 @@
       <w:shd w:val="clear" w:color="auto" w:fill="D9D9D9" w:themeFill="background1" w:themeFillShade="D9"/>
     </w:pPr>
   </w:style>
+  <w:style w:type="character" w:customStyle="1" w:styleId="Codefont">
+    <w:name w:val="Code font"/>
+    <w:basedOn w:val="DefaultParagraphFont"/>
+    <w:uiPriority w:val="1"/>
+    <w:rsid w:val="0054450D"/>
+    <w:rPr>
+      <w:rFonts w:ascii="Consolas" w:hAnsi="Consolas" w:cs="Consolas" w:hint="default"/>
+    </w:rPr>
+  </w:style>
 </w:styles>
 </file>
 
@@ -7593,7 +8330,7 @@
 </file>
 
 <file path=customXml/itemProps1.xml><?xml version="1.0" encoding="utf-8"?>
-<ds:datastoreItem xmlns:ds="http://schemas.openxmlformats.org/officeDocument/2006/customXml" ds:itemID="{95923AA4-D8F5-4347-B8F3-97090CEF3C10}">
+<ds:datastoreItem xmlns:ds="http://schemas.openxmlformats.org/officeDocument/2006/customXml" ds:itemID="{C84D2BFB-AE4A-4987-8DBA-B4071CCB3243}">
   <ds:schemaRefs>
     <ds:schemaRef ds:uri="http://schemas.openxmlformats.org/officeDocument/2006/bibliography"/>
   </ds:schemaRefs>

</xml_diff>

<commit_message>
Typo and other fixes before sending to Jens and Olivier
</commit_message>
<xml_diff>
--- a/horizontal-matching-hybrid.docx
+++ b/horizontal-matching-hybrid.docx
@@ -22,11 +22,9 @@
         <w:pStyle w:val="Body"/>
         <w:ind w:left="720"/>
       </w:pPr>
-      <w:bookmarkStart w:id="0" w:name="_GoBack"/>
       <w:r>
         <w:t>For the purpose defining wavefront application, the initialization of a temporary object is considered a subexpression of the expression that necessitates the temporary object.</w:t>
       </w:r>
-      <w:bookmarkEnd w:id="0"/>
     </w:p>
     <w:p>
       <w:pPr>
@@ -268,63 +266,47 @@
         </w:numPr>
         <w:spacing w:before="0" w:after="0"/>
       </w:pPr>
-      <w:commentRangeStart w:id="1"/>
+      <w:r>
+        <w:t>a goto statement</w:t>
+      </w:r>
+      <w:r>
+        <w:t xml:space="preserve"> </w:t>
+      </w:r>
+      <w:r>
+        <w:t xml:space="preserve">executed within </w:t>
+      </w:r>
+      <w:r>
+        <w:t xml:space="preserve">execution </w:t>
+      </w:r>
+      <w:r>
+        <w:t xml:space="preserve">S </w:t>
+      </w:r>
+      <w:r>
+        <w:t xml:space="preserve">that </w:t>
+      </w:r>
+      <w:r>
+        <w:t>jump</w:t>
+      </w:r>
+      <w:r>
+        <w:t>s</w:t>
+      </w:r>
+      <w:r>
+        <w:t xml:space="preserve"> to </w:t>
+      </w:r>
       <w:r>
         <w:t xml:space="preserve">a </w:t>
       </w:r>
-      <w:proofErr w:type="spellStart"/>
-      <w:r>
-        <w:t>goto</w:t>
-      </w:r>
-      <w:proofErr w:type="spellEnd"/>
-      <w:r>
-        <w:t xml:space="preserve"> statement</w:t>
+      <w:r>
+        <w:t xml:space="preserve">statement </w:t>
+      </w:r>
+      <w:r>
+        <w:t>outside of</w:t>
       </w:r>
       <w:r>
         <w:t xml:space="preserve"> </w:t>
       </w:r>
       <w:r>
-        <w:t xml:space="preserve">executed within </w:t>
-      </w:r>
-      <w:r>
-        <w:t xml:space="preserve">execution </w:t>
-      </w:r>
-      <w:r>
-        <w:t xml:space="preserve">S </w:t>
-      </w:r>
-      <w:r>
-        <w:t xml:space="preserve">that </w:t>
-      </w:r>
-      <w:r>
-        <w:t>jump</w:t>
-      </w:r>
-      <w:r>
-        <w:t>s</w:t>
-      </w:r>
-      <w:r>
-        <w:t xml:space="preserve"> to </w:t>
-      </w:r>
-      <w:r>
-        <w:t xml:space="preserve">a </w:t>
-      </w:r>
-      <w:r>
-        <w:t xml:space="preserve">statement </w:t>
-      </w:r>
-      <w:r>
-        <w:t>outside of</w:t>
-      </w:r>
-      <w:r>
-        <w:t xml:space="preserve"> </w:t>
-      </w:r>
-      <w:r>
         <w:t>S</w:t>
-      </w:r>
-      <w:commentRangeEnd w:id="1"/>
-      <w:r>
-        <w:rPr>
-          <w:rStyle w:val="CommentReference"/>
-        </w:rPr>
-        <w:commentReference w:id="1"/>
       </w:r>
       <w:r>
         <w:t>, or</w:t>
@@ -364,21 +346,8 @@
         </w:numPr>
         <w:spacing w:before="0" w:after="0"/>
       </w:pPr>
-      <w:proofErr w:type="gramStart"/>
-      <w:r>
-        <w:t>a</w:t>
-      </w:r>
-      <w:proofErr w:type="gramEnd"/>
-      <w:r>
-        <w:t xml:space="preserve"> </w:t>
-      </w:r>
-      <w:proofErr w:type="spellStart"/>
-      <w:r>
-        <w:t>longjmp</w:t>
-      </w:r>
-      <w:proofErr w:type="spellEnd"/>
-      <w:r>
-        <w:t>.</w:t>
+      <w:r>
+        <w:t>a longjmp.</w:t>
       </w:r>
     </w:p>
     <w:p>
@@ -388,60 +357,51 @@
           <w:ilvl w:val="0"/>
           <w:numId w:val="41"/>
         </w:numPr>
-        <w:spacing w:before="0" w:after="0"/>
-      </w:pPr>
-      <w:proofErr w:type="gramStart"/>
-      <w:r>
-        <w:t>and</w:t>
-      </w:r>
-      <w:proofErr w:type="gramEnd"/>
+      </w:pPr>
+      <w:r>
+        <w:t xml:space="preserve">and </w:t>
+      </w:r>
+      <w:r>
+        <w:t>similar</w:t>
+      </w:r>
+      <w:r>
+        <w:t xml:space="preserve"> conditions hold </w:t>
+      </w:r>
+      <w:r>
+        <w:t>for</w:t>
+      </w:r>
+      <w:r>
+        <w:t xml:space="preserve"> A</w:t>
+      </w:r>
+      <w:r>
+        <w:sym w:font="Symbol" w:char="F0A2"/>
+      </w:r>
+      <w:r>
+        <w:t>, B</w:t>
+      </w:r>
+      <w:r>
+        <w:sym w:font="Symbol" w:char="F0A2"/>
+      </w:r>
+      <w:r>
+        <w:t>, and S</w:t>
+      </w:r>
+      <w:r>
+        <w:sym w:font="Symbol" w:char="F0A2"/>
+      </w:r>
       <w:r>
         <w:t xml:space="preserve"> </w:t>
       </w:r>
       <w:r>
-        <w:t>similar</w:t>
-      </w:r>
-      <w:r>
-        <w:t xml:space="preserve"> conditions hold </w:t>
-      </w:r>
-      <w:r>
-        <w:t>for</w:t>
-      </w:r>
-      <w:r>
-        <w:t xml:space="preserve"> A</w:t>
-      </w:r>
-      <w:r>
-        <w:sym w:font="Symbol" w:char="F0A2"/>
-      </w:r>
-      <w:r>
-        <w:t>, B</w:t>
-      </w:r>
-      <w:r>
-        <w:sym w:font="Symbol" w:char="F0A2"/>
-      </w:r>
-      <w:r>
-        <w:t>, and S</w:t>
-      </w:r>
-      <w:r>
-        <w:sym w:font="Symbol" w:char="F0A2"/>
-      </w:r>
-      <w:r>
-        <w:t>.  [</w:t>
-      </w:r>
-      <w:r>
-        <w:rPr>
-          <w:i/>
-        </w:rPr>
-        <w:t>Note</w:t>
-      </w:r>
-      <w:r>
-        <w:t>:</w:t>
-      </w:r>
-      <w:r>
-        <w:t xml:space="preserve"> S and S’ are possibly different executions of the same statement.</w:t>
-      </w:r>
-      <w:r>
-        <w:t>]</w:t>
+        <w:t>(where</w:t>
+      </w:r>
+      <w:r>
+        <w:t xml:space="preserve"> S and S’ are different executions of the same statement</w:t>
+      </w:r>
+      <w:r>
+        <w:t>)</w:t>
+      </w:r>
+      <w:r>
+        <w:t>.</w:t>
       </w:r>
     </w:p>
     <w:p>
@@ -464,29 +424,22 @@
         <w:t xml:space="preserve">above </w:t>
       </w:r>
       <w:r>
-        <w:t xml:space="preserve">describes the notion </w:t>
+        <w:t xml:space="preserve">describes </w:t>
+      </w:r>
+      <w:r>
+        <w:t>a</w:t>
+      </w:r>
+      <w:r>
+        <w:t xml:space="preserve"> </w:t>
+      </w:r>
+      <w:r>
+        <w:t xml:space="preserve">notion </w:t>
       </w:r>
       <w:r>
         <w:t xml:space="preserve">related to </w:t>
       </w:r>
       <w:r>
-        <w:t xml:space="preserve">“immediately </w:t>
-      </w:r>
-      <w:proofErr w:type="gramStart"/>
-      <w:r>
-        <w:t>precedes</w:t>
-      </w:r>
-      <w:proofErr w:type="gramEnd"/>
-      <w:r>
-        <w:t xml:space="preserve">”.  If </w:t>
-      </w:r>
-      <w:proofErr w:type="gramStart"/>
-      <w:r>
-        <w:t>A and</w:t>
-      </w:r>
-      <w:proofErr w:type="gramEnd"/>
-      <w:r>
-        <w:t xml:space="preserve"> B are part of the </w:t>
+        <w:t xml:space="preserve">“immediately precedes”.  If A and B are part of the </w:t>
       </w:r>
       <w:r>
         <w:rPr>
@@ -495,21 +448,13 @@
         <w:t>same</w:t>
       </w:r>
       <w:r>
-        <w:t xml:space="preserve"> statement, then A is a vertical </w:t>
-      </w:r>
-      <w:r>
-        <w:t>antecedent</w:t>
-      </w:r>
-      <w:r>
-        <w:t xml:space="preserve"> of B only if there is nothing sequenced between them.  If </w:t>
-      </w:r>
-      <w:proofErr w:type="gramStart"/>
-      <w:r>
-        <w:t>A and</w:t>
-      </w:r>
-      <w:proofErr w:type="gramEnd"/>
-      <w:r>
-        <w:t xml:space="preserve"> B are part of </w:t>
+        <w:t xml:space="preserve"> statement, then A </w:t>
+      </w:r>
+      <w:r>
+        <w:t xml:space="preserve">immediately precedes </w:t>
+      </w:r>
+      <w:r>
+        <w:t xml:space="preserve">B only if there is nothing sequenced between them.  If A and B are part of </w:t>
       </w:r>
       <w:r>
         <w:rPr>
@@ -527,16 +472,28 @@
         <w:t>s</w:t>
       </w:r>
       <w:r>
-        <w:t xml:space="preserve">, then A is a vertical </w:t>
-      </w:r>
-      <w:r>
-        <w:t>antecedent</w:t>
-      </w:r>
-      <w:r>
-        <w:t xml:space="preserve"> of B if, by popping out zero or more levels of nesting, you find a point where the statement containing A immediately precedes B.</w:t>
-      </w:r>
-      <w:r>
-        <w:t xml:space="preserve">  This is the point of re-convergence after a control-flow divergence.</w:t>
+        <w:t xml:space="preserve">, then </w:t>
+      </w:r>
+      <w:r>
+        <w:t>we</w:t>
+      </w:r>
+      <w:r>
+        <w:t xml:space="preserve"> pop out zero or more levels of nesting</w:t>
+      </w:r>
+      <w:r>
+        <w:t xml:space="preserve"> until we</w:t>
+      </w:r>
+      <w:r>
+        <w:t xml:space="preserve"> find a point where the statement containing A immediately precedes B.</w:t>
+      </w:r>
+      <w:r>
+        <w:t xml:space="preserve">  </w:t>
+      </w:r>
+      <w:r>
+        <w:t xml:space="preserve">In the latter case, B </w:t>
+      </w:r>
+      <w:r>
+        <w:t>is the point of re-convergence after a control-flow divergence.</w:t>
       </w:r>
     </w:p>
     <w:p>
@@ -544,14 +501,13 @@
         <w:pStyle w:val="Rationale"/>
       </w:pPr>
       <w:r>
+        <w:lastRenderedPageBreak/>
         <w:t xml:space="preserve">The third major bullet is needed to handle cases where re-convergence is difficult or impossible to establish.  In those cases, the guarantees degenerate to those provided by the </w:t>
       </w:r>
-      <w:proofErr w:type="spellStart"/>
       <w:r>
         <w:rPr>
           <w:rStyle w:val="Codeinline"/>
         </w:rPr>
-        <w:lastRenderedPageBreak/>
         <w:t>unse</w:t>
       </w:r>
       <w:r>
@@ -566,7 +522,6 @@
         </w:rPr>
         <w:t>y</w:t>
       </w:r>
-      <w:proofErr w:type="spellEnd"/>
       <w:r>
         <w:t xml:space="preserve"> until convergence is re-established at the end of the block containing </w:t>
       </w:r>
@@ -619,7 +574,6 @@
         </w:rPr>
         <w:t xml:space="preserve">    </w:t>
       </w:r>
-      <w:proofErr w:type="gramStart"/>
       <w:r>
         <w:rPr>
           <w:rStyle w:val="Codeinline"/>
@@ -627,7 +581,6 @@
         </w:rPr>
         <w:t>b</w:t>
       </w:r>
-      <w:proofErr w:type="gramEnd"/>
       <w:r>
         <w:rPr>
           <w:rStyle w:val="Codeinline"/>
@@ -661,7 +614,6 @@
         <w:br/>
         <w:t xml:space="preserve">        </w:t>
       </w:r>
-      <w:proofErr w:type="spellStart"/>
       <w:r>
         <w:rPr>
           <w:rStyle w:val="Codeinline"/>
@@ -669,7 +621,6 @@
         </w:rPr>
         <w:t>stmt</w:t>
       </w:r>
-      <w:proofErr w:type="spellEnd"/>
       <w:r>
         <w:rPr>
           <w:rStyle w:val="Codeinline"/>
@@ -701,37 +652,56 @@
       <w:pPr>
         <w:pStyle w:val="Rationale"/>
       </w:pPr>
-      <w:proofErr w:type="gramStart"/>
-      <w:r>
-        <w:t>where</w:t>
-      </w:r>
-      <w:proofErr w:type="gramEnd"/>
+      <w:r>
+        <w:t xml:space="preserve">where </w:t>
+      </w:r>
+      <w:r>
+        <w:rPr>
+          <w:i/>
+        </w:rPr>
+        <w:t>b</w:t>
+      </w:r>
       <w:r>
         <w:t xml:space="preserve"> </w:t>
       </w:r>
       <w:r>
+        <w:t xml:space="preserve">is </w:t>
+      </w:r>
+      <w:r>
+        <w:t>horizontally matched with</w:t>
+      </w:r>
+      <w:r>
+        <w:t xml:space="preserve"> </w:t>
+      </w:r>
+      <w:r>
         <w:rPr>
           <w:i/>
         </w:rPr>
-        <w:t>b</w:t>
+        <w:t>b’</w:t>
+      </w:r>
+      <w:r>
+        <w:t>. Intuitively, we would expect the kth evaluation</w:t>
+      </w:r>
+      <w:r>
+        <w:t xml:space="preserve"> of</w:t>
       </w:r>
       <w:r>
         <w:t xml:space="preserve"> </w:t>
       </w:r>
       <w:r>
-        <w:t>horizontally matched with</w:t>
-      </w:r>
-      <w:r>
-        <w:t xml:space="preserve"> </w:t>
-      </w:r>
-      <w:r>
         <w:rPr>
           <w:i/>
         </w:rPr>
-        <w:t>b’</w:t>
-      </w:r>
-      <w:r>
-        <w:t xml:space="preserve">. Intuitively, we would expect the kth evaluation </w:t>
+        <w:t>e</w:t>
+      </w:r>
+      <w:r>
+        <w:t xml:space="preserve"> to be </w:t>
+      </w:r>
+      <w:r>
+        <w:t>horizontally matched with the</w:t>
+      </w:r>
+      <w:r>
+        <w:t xml:space="preserve"> kth evaluation of </w:t>
       </w:r>
       <w:r>
         <w:rPr>
@@ -740,13 +710,10 @@
         <w:t>e</w:t>
       </w:r>
       <w:r>
-        <w:t xml:space="preserve"> to be </w:t>
-      </w:r>
-      <w:r>
-        <w:t>horizontally matched with the</w:t>
-      </w:r>
-      <w:r>
-        <w:t xml:space="preserve"> kth evaluation of </w:t>
+        <w:sym w:font="Symbol" w:char="F0A2"/>
+      </w:r>
+      <w:r>
+        <w:t xml:space="preserve">, assuming both evaluations happen. Even if one of the invocations executes </w:t>
       </w:r>
       <w:r>
         <w:rPr>
@@ -755,10 +722,7 @@
         <w:t>e</w:t>
       </w:r>
       <w:r>
-        <w:sym w:font="Symbol" w:char="F0A2"/>
-      </w:r>
-      <w:r>
-        <w:t xml:space="preserve">, assuming both evaluations happen. Even if one of the invocations executes </w:t>
+        <w:t xml:space="preserve"> more times than the other, the last evaluations of </w:t>
       </w:r>
       <w:r>
         <w:rPr>
@@ -767,7 +731,7 @@
         <w:t>e</w:t>
       </w:r>
       <w:r>
-        <w:t xml:space="preserve"> more times than the other, the last evaluations of </w:t>
+        <w:t xml:space="preserve"> and </w:t>
       </w:r>
       <w:r>
         <w:rPr>
@@ -776,15 +740,6 @@
         <w:t>e</w:t>
       </w:r>
       <w:r>
-        <w:t xml:space="preserve"> and </w:t>
-      </w:r>
-      <w:r>
-        <w:rPr>
-          <w:i/>
-        </w:rPr>
-        <w:t>e</w:t>
-      </w:r>
-      <w:r>
         <w:t xml:space="preserve">’ that </w:t>
       </w:r>
       <w:r>
@@ -797,7 +752,13 @@
         <w:t>cause a</w:t>
       </w:r>
       <w:r>
-        <w:t xml:space="preserve"> horizontal antecedent relationship </w:t>
+        <w:t xml:space="preserve"> horizontal </w:t>
+      </w:r>
+      <w:r>
+        <w:t>match</w:t>
+      </w:r>
+      <w:r>
+        <w:t xml:space="preserve"> relationship </w:t>
       </w:r>
       <w:r>
         <w:t xml:space="preserve">to be </w:t>
@@ -1140,9 +1101,6 @@
     <w:p>
       <w:pPr>
         <w:pStyle w:val="Rationale"/>
-        <w:rPr>
-          <w:del w:id="2" w:author="Robison, Arch" w:date="2016-02-04T15:27:00Z"/>
-        </w:rPr>
       </w:pPr>
       <w:r>
         <w:rPr>
@@ -1870,213 +1828,190 @@
           </mc:Fallback>
         </mc:AlternateContent>
       </w:r>
+      <w:bookmarkStart w:id="0" w:name="_GoBack"/>
+      <w:bookmarkEnd w:id="0"/>
     </w:p>
     <w:p>
       <w:pPr>
-        <w:pStyle w:val="Rationale"/>
-      </w:pPr>
+        <w:pStyle w:val="Body"/>
+        <w:rPr>
+          <w:b/>
+        </w:rPr>
+      </w:pPr>
+      <w:r>
+        <w:rPr>
+          <w:b/>
+        </w:rPr>
+        <w:t>Optional clause for supporting scatter pattern</w:t>
+      </w:r>
     </w:p>
     <w:p>
       <w:pPr>
-        <w:pStyle w:val="Body"/>
-        <w:rPr>
-          <w:b/>
-        </w:rPr>
-      </w:pPr>
-      <w:r>
-        <w:rPr>
-          <w:b/>
-        </w:rPr>
-        <w:t>Optional clause for supporting scatter pattern</w:t>
+        <w:ind w:left="720"/>
+      </w:pPr>
+      <w:r>
+        <w:t xml:space="preserve">The </w:t>
+      </w:r>
+      <w:r>
+        <w:rPr>
+          <w:i/>
+        </w:rPr>
+        <w:t>direct side effects</w:t>
+      </w:r>
+      <w:r>
+        <w:t xml:space="preserve"> of a an expression X are those caused by evaluating X, but not including side effects caused by evaluating its sub-expressions. </w:t>
+      </w:r>
+      <w:r>
+        <w:t xml:space="preserve"> </w:t>
+      </w:r>
+      <w:r>
+        <w:t xml:space="preserve">For </w:t>
+      </w:r>
+      <w:r>
+        <w:t xml:space="preserve">any two </w:t>
+      </w:r>
+      <w:r>
+        <w:t xml:space="preserve">horizontally matched </w:t>
+      </w:r>
+      <w:r>
+        <w:t>evaluations A and A</w:t>
+      </w:r>
+      <w:r>
+        <w:sym w:font="Symbol" w:char="F0A2"/>
+      </w:r>
+      <w:r>
+        <w:t xml:space="preserve"> </w:t>
+      </w:r>
+      <w:r>
+        <w:t xml:space="preserve">in </w:t>
+      </w:r>
+      <w:r>
+        <w:t>f</w:t>
+      </w:r>
+      <w:r>
+        <w:t xml:space="preserve"> and </w:t>
+      </w:r>
+      <w:r>
+        <w:t>f</w:t>
+      </w:r>
+      <w:r>
+        <w:sym w:font="Symbol" w:char="F0A2"/>
+      </w:r>
+      <w:r>
+        <w:t>,</w:t>
+      </w:r>
+      <w:r>
+        <w:t xml:space="preserve"> respectively</w:t>
+      </w:r>
+      <w:r>
+        <w:t>, where context of f precedes context of f’</w:t>
+      </w:r>
+      <w:r>
+        <w:t xml:space="preserve">, </w:t>
+      </w:r>
+      <w:r>
+        <w:t xml:space="preserve">all direct side effects in </w:t>
+      </w:r>
+      <w:r>
+        <w:t xml:space="preserve">A </w:t>
+      </w:r>
+      <w:r>
+        <w:t xml:space="preserve">are sequenced before all direct side effects in </w:t>
+      </w:r>
+      <w:r>
+        <w:t>A</w:t>
+      </w:r>
+      <w:r>
+        <w:sym w:font="Symbol" w:char="F0A2"/>
+      </w:r>
+      <w:r>
+        <w:t>.</w:t>
       </w:r>
     </w:p>
     <w:p>
       <w:pPr>
-        <w:ind w:left="720"/>
-      </w:pPr>
-      <w:r>
-        <w:t xml:space="preserve">The </w:t>
-      </w:r>
-      <w:r>
-        <w:rPr>
-          <w:i/>
-        </w:rPr>
-        <w:t>direct side effects</w:t>
-      </w:r>
-      <w:r>
-        <w:t xml:space="preserve"> of a an expression X are those caused by evaluating X, but not including side effects caused by evaluating its sub-expressions. </w:t>
-      </w:r>
-      <w:r>
-        <w:t xml:space="preserve"> </w:t>
-      </w:r>
-      <w:r>
-        <w:t xml:space="preserve">For </w:t>
-      </w:r>
-      <w:r>
-        <w:t xml:space="preserve">any two </w:t>
-      </w:r>
-      <w:r>
-        <w:t xml:space="preserve">horizontally matched </w:t>
-      </w:r>
-      <w:r>
-        <w:t xml:space="preserve">evaluations A and </w:t>
-      </w:r>
-      <w:proofErr w:type="gramStart"/>
-      <w:r>
-        <w:t>A</w:t>
-      </w:r>
-      <w:proofErr w:type="gramEnd"/>
-      <w:r>
-        <w:sym w:font="Symbol" w:char="F0A2"/>
-      </w:r>
-      <w:r>
-        <w:t xml:space="preserve"> </w:t>
-      </w:r>
-      <w:r>
-        <w:t xml:space="preserve">in </w:t>
-      </w:r>
-      <w:r>
-        <w:t>f</w:t>
-      </w:r>
-      <w:r>
-        <w:t xml:space="preserve"> and </w:t>
-      </w:r>
-      <w:r>
-        <w:t>f</w:t>
-      </w:r>
-      <w:r>
-        <w:sym w:font="Symbol" w:char="F0A2"/>
-      </w:r>
-      <w:r>
-        <w:t xml:space="preserve"> respectively, </w:t>
-      </w:r>
-      <w:r>
-        <w:t xml:space="preserve">all direct side effects in </w:t>
-      </w:r>
-      <w:r>
-        <w:t xml:space="preserve">A </w:t>
-      </w:r>
-      <w:r>
-        <w:t xml:space="preserve">are sequenced before all direct side effects in </w:t>
-      </w:r>
-      <w:r>
-        <w:t>A</w:t>
-      </w:r>
-      <w:r>
-        <w:sym w:font="Symbol" w:char="F0A2"/>
-      </w:r>
-      <w:r>
-        <w:t>.</w:t>
+        <w:pStyle w:val="Rationale"/>
+      </w:pPr>
+      <w:r>
+        <w:t>This clause allows for code such as:</w:t>
       </w:r>
     </w:p>
     <w:p>
       <w:pPr>
         <w:pStyle w:val="Rationale"/>
-      </w:pPr>
-      <w:r>
-        <w:t>This clause allows for code such as:</w:t>
+        <w:rPr>
+          <w:rStyle w:val="Codeinline"/>
+        </w:rPr>
+      </w:pPr>
+      <w:r>
+        <w:lastRenderedPageBreak/>
+        <w:t xml:space="preserve">    </w:t>
+      </w:r>
+      <w:r>
+        <w:rPr>
+          <w:rStyle w:val="Codeinline"/>
+        </w:rPr>
+        <w:t>A[B[i]] = expr(i);</w:t>
       </w:r>
     </w:p>
     <w:p>
       <w:pPr>
         <w:pStyle w:val="Rationale"/>
+      </w:pPr>
+      <w:r>
+        <w:t xml:space="preserve">to produce </w:t>
+      </w:r>
+      <w:r>
+        <w:t xml:space="preserve">deterministic results even if </w:t>
+      </w:r>
+      <w:r>
         <w:rPr>
           <w:rStyle w:val="Codeinline"/>
         </w:rPr>
-      </w:pPr>
-      <w:r>
-        <w:lastRenderedPageBreak/>
-        <w:t xml:space="preserve">    </w:t>
-      </w:r>
-      <w:proofErr w:type="gramStart"/>
+        <w:t>B[i]</w:t>
+      </w:r>
+      <w:r>
+        <w:t xml:space="preserve"> contains duplicate elements (sometimes called the </w:t>
+      </w:r>
+      <w:r>
+        <w:rPr>
+          <w:i/>
+        </w:rPr>
+        <w:t>overlapping scatter pattern</w:t>
+      </w:r>
+      <w:r>
+        <w:t xml:space="preserve">). If this clause is adopted, we will also want a library function, </w:t>
+      </w:r>
       <w:r>
         <w:rPr>
           <w:rStyle w:val="Codeinline"/>
         </w:rPr>
-        <w:t>A[</w:t>
-      </w:r>
-      <w:proofErr w:type="gramEnd"/>
+        <w:t>unordered_update</w:t>
+      </w:r>
+      <w:r>
+        <w:t xml:space="preserve">, having a syntax similar to </w:t>
+      </w:r>
       <w:r>
         <w:rPr>
           <w:rStyle w:val="Codeinline"/>
         </w:rPr>
-        <w:t>B[i]] = expr(i);</w:t>
-      </w:r>
-    </w:p>
-    <w:p>
-      <w:pPr>
-        <w:pStyle w:val="Rationale"/>
-      </w:pPr>
-      <w:proofErr w:type="gramStart"/>
-      <w:r>
-        <w:t>to</w:t>
-      </w:r>
-      <w:proofErr w:type="gramEnd"/>
-      <w:r>
-        <w:t xml:space="preserve"> produce </w:t>
-      </w:r>
-      <w:r>
-        <w:t xml:space="preserve">deterministic results even if </w:t>
+        <w:t>ordered_update</w:t>
+      </w:r>
+      <w:r>
+        <w:t xml:space="preserve">, that relaxes this guarantee and allows the generation of faster code on architectures with scatter instructions that do not support ordered writes.  The </w:t>
       </w:r>
       <w:r>
         <w:rPr>
           <w:rStyle w:val="Codeinline"/>
         </w:rPr>
-        <w:t>B[i]</w:t>
-      </w:r>
-      <w:r>
-        <w:t xml:space="preserve"> contains duplicate elements (sometimes called the </w:t>
-      </w:r>
-      <w:r>
-        <w:rPr>
-          <w:i/>
-        </w:rPr>
-        <w:t>overlapping scatter pattern</w:t>
-      </w:r>
-      <w:r>
-        <w:t xml:space="preserve">). If this clause is adopted, we will also want a library function, </w:t>
-      </w:r>
-      <w:proofErr w:type="spellStart"/>
+        <w:t>un</w:t>
+      </w:r>
       <w:r>
         <w:rPr>
           <w:rStyle w:val="Codeinline"/>
         </w:rPr>
-        <w:t>unordered_update</w:t>
-      </w:r>
-      <w:proofErr w:type="spellEnd"/>
-      <w:r>
-        <w:t xml:space="preserve">, having a syntax similar to </w:t>
-      </w:r>
-      <w:proofErr w:type="spellStart"/>
-      <w:r>
-        <w:rPr>
-          <w:rStyle w:val="Codeinline"/>
-        </w:rPr>
-        <w:t>ordered_</w:t>
-      </w:r>
-      <w:proofErr w:type="gramStart"/>
-      <w:r>
-        <w:rPr>
-          <w:rStyle w:val="Codeinline"/>
-        </w:rPr>
-        <w:t>update</w:t>
-      </w:r>
-      <w:proofErr w:type="spellEnd"/>
-      <w:r>
-        <w:t>, that</w:t>
-      </w:r>
-      <w:proofErr w:type="gramEnd"/>
-      <w:r>
-        <w:t xml:space="preserve"> relaxes this guarantee and allows the generation of faster code on architectures with scatter instructions that do not support ordered writes.  The </w:t>
-      </w:r>
-      <w:proofErr w:type="spellStart"/>
-      <w:r>
-        <w:rPr>
-          <w:rStyle w:val="Codeinline"/>
-        </w:rPr>
         <w:t>ordered_update</w:t>
       </w:r>
-      <w:proofErr w:type="spellEnd"/>
       <w:r>
         <w:t xml:space="preserve"> function should be used only when </w:t>
       </w:r>
@@ -2092,12 +2027,7 @@
     </w:p>
     <w:p/>
     <w:sectPr>
-      <w:headerReference w:type="even" r:id="rId10"/>
-      <w:headerReference w:type="default" r:id="rId11"/>
-      <w:footerReference w:type="even" r:id="rId12"/>
-      <w:footerReference w:type="default" r:id="rId13"/>
-      <w:headerReference w:type="first" r:id="rId14"/>
-      <w:footerReference w:type="first" r:id="rId15"/>
+      <w:headerReference w:type="default" r:id="rId9"/>
       <w:pgSz w:w="12240" w:h="15840"/>
       <w:pgMar w:top="1440" w:right="1440" w:bottom="1440" w:left="1440" w:header="720" w:footer="720" w:gutter="0"/>
       <w:cols w:space="720"/>
@@ -2107,31 +2037,12 @@
 </w:document>
 </file>
 
-<file path=word/comments.xml><?xml version="1.0" encoding="utf-8"?>
-<w:comments xmlns:wpc="http://schemas.microsoft.com/office/word/2010/wordprocessingCanvas" xmlns:mc="http://schemas.openxmlformats.org/markup-compatibility/2006" xmlns:o="urn:schemas-microsoft-com:office:office" xmlns:r="http://schemas.openxmlformats.org/officeDocument/2006/relationships" xmlns:m="http://schemas.openxmlformats.org/officeDocument/2006/math" xmlns:v="urn:schemas-microsoft-com:vml" xmlns:wp14="http://schemas.microsoft.com/office/word/2010/wordprocessingDrawing" xmlns:wp="http://schemas.openxmlformats.org/drawingml/2006/wordprocessingDrawing" xmlns:w10="urn:schemas-microsoft-com:office:word" xmlns:w="http://schemas.openxmlformats.org/wordprocessingml/2006/main" xmlns:w14="http://schemas.microsoft.com/office/word/2010/wordml" xmlns:w15="http://schemas.microsoft.com/office/word/2012/wordml" xmlns:wpg="http://schemas.microsoft.com/office/word/2010/wordprocessingGroup" xmlns:wpi="http://schemas.microsoft.com/office/word/2010/wordprocessingInk" xmlns:wne="http://schemas.microsoft.com/office/word/2006/wordml" xmlns:wps="http://schemas.microsoft.com/office/word/2010/wordprocessingShape" mc:Ignorable="w14 w15 wp14">
-  <w:comment w:id="1" w:author="Robison, Arch" w:date="2016-02-04T13:46:00Z" w:initials="RA">
-    <w:p>
-      <w:pPr>
-        <w:pStyle w:val="CommentText"/>
-      </w:pPr>
-      <w:r>
-        <w:rPr>
-          <w:rStyle w:val="CommentReference"/>
-        </w:rPr>
-        <w:annotationRef/>
-      </w:r>
-      <w:r>
-        <w:t>Changed “unless” phrasing to something more positive, to avoid double-negative with “without”.</w:t>
-      </w:r>
-    </w:p>
-  </w:comment>
-</w:comments>
-</file>
-
-<file path=word/commentsExtended.xml><?xml version="1.0" encoding="utf-8"?>
-<w15:commentsEx xmlns:wpc="http://schemas.microsoft.com/office/word/2010/wordprocessingCanvas" xmlns:mc="http://schemas.openxmlformats.org/markup-compatibility/2006" xmlns:o="urn:schemas-microsoft-com:office:office" xmlns:r="http://schemas.openxmlformats.org/officeDocument/2006/relationships" xmlns:m="http://schemas.openxmlformats.org/officeDocument/2006/math" xmlns:v="urn:schemas-microsoft-com:vml" xmlns:wp14="http://schemas.microsoft.com/office/word/2010/wordprocessingDrawing" xmlns:wp="http://schemas.openxmlformats.org/drawingml/2006/wordprocessingDrawing" xmlns:w10="urn:schemas-microsoft-com:office:word" xmlns:w="http://schemas.openxmlformats.org/wordprocessingml/2006/main" xmlns:w14="http://schemas.microsoft.com/office/word/2010/wordml" xmlns:w15="http://schemas.microsoft.com/office/word/2012/wordml" xmlns:wpg="http://schemas.microsoft.com/office/word/2010/wordprocessingGroup" xmlns:wpi="http://schemas.microsoft.com/office/word/2010/wordprocessingInk" xmlns:wne="http://schemas.microsoft.com/office/word/2006/wordml" xmlns:wps="http://schemas.microsoft.com/office/word/2010/wordprocessingShape" mc:Ignorable="w14 w15 wp14">
-  <w15:commentEx w15:paraId="63A488F7" w15:done="0"/>
-</w15:commentsEx>
+<file path=word/customizations.xml><?xml version="1.0" encoding="utf-8"?>
+<wne:tcg xmlns:r="http://schemas.openxmlformats.org/officeDocument/2006/relationships" xmlns:wne="http://schemas.microsoft.com/office/word/2006/wordml">
+  <wne:toolbars>
+    <wne:toolbarData r:id="rId1"/>
+  </wne:toolbars>
+</wne:tcg>
 </file>
 
 <file path=word/endnotes.xml><?xml version="1.0" encoding="utf-8"?>
@@ -2166,36 +2077,6 @@
 </w:endnotes>
 </file>
 
-<file path=word/footer1.xml><?xml version="1.0" encoding="utf-8"?>
-<w:ftr xmlns:wpc="http://schemas.microsoft.com/office/word/2010/wordprocessingCanvas" xmlns:mc="http://schemas.openxmlformats.org/markup-compatibility/2006" xmlns:o="urn:schemas-microsoft-com:office:office" xmlns:r="http://schemas.openxmlformats.org/officeDocument/2006/relationships" xmlns:m="http://schemas.openxmlformats.org/officeDocument/2006/math" xmlns:v="urn:schemas-microsoft-com:vml" xmlns:wp14="http://schemas.microsoft.com/office/word/2010/wordprocessingDrawing" xmlns:wp="http://schemas.openxmlformats.org/drawingml/2006/wordprocessingDrawing" xmlns:w10="urn:schemas-microsoft-com:office:word" xmlns:w="http://schemas.openxmlformats.org/wordprocessingml/2006/main" xmlns:w14="http://schemas.microsoft.com/office/word/2010/wordml" xmlns:w15="http://schemas.microsoft.com/office/word/2012/wordml" xmlns:wpg="http://schemas.microsoft.com/office/word/2010/wordprocessingGroup" xmlns:wpi="http://schemas.microsoft.com/office/word/2010/wordprocessingInk" xmlns:wne="http://schemas.microsoft.com/office/word/2006/wordml" xmlns:wps="http://schemas.microsoft.com/office/word/2010/wordprocessingShape" mc:Ignorable="w14 w15 wp14">
-  <w:p>
-    <w:pPr>
-      <w:pStyle w:val="Footer"/>
-    </w:pPr>
-  </w:p>
-</w:ftr>
-</file>
-
-<file path=word/footer2.xml><?xml version="1.0" encoding="utf-8"?>
-<w:ftr xmlns:wpc="http://schemas.microsoft.com/office/word/2010/wordprocessingCanvas" xmlns:mc="http://schemas.openxmlformats.org/markup-compatibility/2006" xmlns:o="urn:schemas-microsoft-com:office:office" xmlns:r="http://schemas.openxmlformats.org/officeDocument/2006/relationships" xmlns:m="http://schemas.openxmlformats.org/officeDocument/2006/math" xmlns:v="urn:schemas-microsoft-com:vml" xmlns:wp14="http://schemas.microsoft.com/office/word/2010/wordprocessingDrawing" xmlns:wp="http://schemas.openxmlformats.org/drawingml/2006/wordprocessingDrawing" xmlns:w10="urn:schemas-microsoft-com:office:word" xmlns:w="http://schemas.openxmlformats.org/wordprocessingml/2006/main" xmlns:w14="http://schemas.microsoft.com/office/word/2010/wordml" xmlns:w15="http://schemas.microsoft.com/office/word/2012/wordml" xmlns:wpg="http://schemas.microsoft.com/office/word/2010/wordprocessingGroup" xmlns:wpi="http://schemas.microsoft.com/office/word/2010/wordprocessingInk" xmlns:wne="http://schemas.microsoft.com/office/word/2006/wordml" xmlns:wps="http://schemas.microsoft.com/office/word/2010/wordprocessingShape" mc:Ignorable="w14 w15 wp14">
-  <w:p>
-    <w:pPr>
-      <w:pStyle w:val="Footer"/>
-    </w:pPr>
-  </w:p>
-</w:ftr>
-</file>
-
-<file path=word/footer3.xml><?xml version="1.0" encoding="utf-8"?>
-<w:ftr xmlns:wpc="http://schemas.microsoft.com/office/word/2010/wordprocessingCanvas" xmlns:mc="http://schemas.openxmlformats.org/markup-compatibility/2006" xmlns:o="urn:schemas-microsoft-com:office:office" xmlns:r="http://schemas.openxmlformats.org/officeDocument/2006/relationships" xmlns:m="http://schemas.openxmlformats.org/officeDocument/2006/math" xmlns:v="urn:schemas-microsoft-com:vml" xmlns:wp14="http://schemas.microsoft.com/office/word/2010/wordprocessingDrawing" xmlns:wp="http://schemas.openxmlformats.org/drawingml/2006/wordprocessingDrawing" xmlns:w10="urn:schemas-microsoft-com:office:word" xmlns:w="http://schemas.openxmlformats.org/wordprocessingml/2006/main" xmlns:w14="http://schemas.microsoft.com/office/word/2010/wordml" xmlns:w15="http://schemas.microsoft.com/office/word/2012/wordml" xmlns:wpg="http://schemas.microsoft.com/office/word/2010/wordprocessingGroup" xmlns:wpi="http://schemas.microsoft.com/office/word/2010/wordprocessingInk" xmlns:wne="http://schemas.microsoft.com/office/word/2006/wordml" xmlns:wps="http://schemas.microsoft.com/office/word/2010/wordprocessingShape" mc:Ignorable="w14 w15 wp14">
-  <w:p>
-    <w:pPr>
-      <w:pStyle w:val="Footer"/>
-    </w:pPr>
-  </w:p>
-</w:ftr>
-</file>
-
 <file path=word/footnotes.xml><?xml version="1.0" encoding="utf-8"?>
 <w:footnotes xmlns:wpc="http://schemas.microsoft.com/office/word/2010/wordprocessingCanvas" xmlns:mc="http://schemas.openxmlformats.org/markup-compatibility/2006" xmlns:o="urn:schemas-microsoft-com:office:office" xmlns:r="http://schemas.openxmlformats.org/officeDocument/2006/relationships" xmlns:m="http://schemas.openxmlformats.org/officeDocument/2006/math" xmlns:v="urn:schemas-microsoft-com:vml" xmlns:wp14="http://schemas.microsoft.com/office/word/2010/wordprocessingDrawing" xmlns:wp="http://schemas.openxmlformats.org/drawingml/2006/wordprocessingDrawing" xmlns:w10="urn:schemas-microsoft-com:office:word" xmlns:w="http://schemas.openxmlformats.org/wordprocessingml/2006/main" xmlns:w14="http://schemas.microsoft.com/office/word/2010/wordml" xmlns:w15="http://schemas.microsoft.com/office/word/2012/wordml" xmlns:wpg="http://schemas.microsoft.com/office/word/2010/wordprocessingGroup" xmlns:wpi="http://schemas.microsoft.com/office/word/2010/wordprocessingInk" xmlns:wne="http://schemas.microsoft.com/office/word/2006/wordml" xmlns:wps="http://schemas.microsoft.com/office/word/2010/wordprocessingShape" mc:Ignorable="w14 w15 wp14">
   <w:footnote w:type="separator" w:id="-1">
@@ -2266,16 +2147,6 @@
 </file>
 
 <file path=word/header1.xml><?xml version="1.0" encoding="utf-8"?>
-<w:hdr xmlns:wpc="http://schemas.microsoft.com/office/word/2010/wordprocessingCanvas" xmlns:mc="http://schemas.openxmlformats.org/markup-compatibility/2006" xmlns:o="urn:schemas-microsoft-com:office:office" xmlns:r="http://schemas.openxmlformats.org/officeDocument/2006/relationships" xmlns:m="http://schemas.openxmlformats.org/officeDocument/2006/math" xmlns:v="urn:schemas-microsoft-com:vml" xmlns:wp14="http://schemas.microsoft.com/office/word/2010/wordprocessingDrawing" xmlns:wp="http://schemas.openxmlformats.org/drawingml/2006/wordprocessingDrawing" xmlns:w10="urn:schemas-microsoft-com:office:word" xmlns:w="http://schemas.openxmlformats.org/wordprocessingml/2006/main" xmlns:w14="http://schemas.microsoft.com/office/word/2010/wordml" xmlns:w15="http://schemas.microsoft.com/office/word/2012/wordml" xmlns:wpg="http://schemas.microsoft.com/office/word/2010/wordprocessingGroup" xmlns:wpi="http://schemas.microsoft.com/office/word/2010/wordprocessingInk" xmlns:wne="http://schemas.microsoft.com/office/word/2006/wordml" xmlns:wps="http://schemas.microsoft.com/office/word/2010/wordprocessingShape" mc:Ignorable="w14 w15 wp14">
-  <w:p>
-    <w:pPr>
-      <w:pStyle w:val="Header"/>
-    </w:pPr>
-  </w:p>
-</w:hdr>
-</file>
-
-<file path=word/header2.xml><?xml version="1.0" encoding="utf-8"?>
 <w:hdr xmlns:wpc="http://schemas.microsoft.com/office/word/2010/wordprocessingCanvas" xmlns:mc="http://schemas.openxmlformats.org/markup-compatibility/2006" xmlns:o="urn:schemas-microsoft-com:office:office" xmlns:r="http://schemas.openxmlformats.org/officeDocument/2006/relationships" xmlns:m="http://schemas.openxmlformats.org/officeDocument/2006/math" xmlns:v="urn:schemas-microsoft-com:vml" xmlns:wp14="http://schemas.microsoft.com/office/word/2010/wordprocessingDrawing" xmlns:wp="http://schemas.openxmlformats.org/drawingml/2006/wordprocessingDrawing" xmlns:w10="urn:schemas-microsoft-com:office:word" xmlns:w="http://schemas.openxmlformats.org/wordprocessingml/2006/main" xmlns:w14="http://schemas.microsoft.com/office/word/2010/wordml" xmlns:w15="http://schemas.microsoft.com/office/word/2012/wordml" xmlns:wpg="http://schemas.microsoft.com/office/word/2010/wordprocessingGroup" xmlns:wpi="http://schemas.microsoft.com/office/word/2010/wordprocessingInk" xmlns:wne="http://schemas.microsoft.com/office/word/2006/wordml" xmlns:wps="http://schemas.microsoft.com/office/word/2010/wordprocessingShape" mc:Ignorable="w14 w15 wp14">
   <w:sdt>
     <w:sdtPr>
@@ -2309,7 +2180,7 @@
           <w:rPr>
             <w:noProof/>
           </w:rPr>
-          <w:t>1</w:t>
+          <w:t>3</w:t>
         </w:r>
         <w:r>
           <w:rPr>
@@ -2320,16 +2191,6 @@
       </w:p>
     </w:sdtContent>
   </w:sdt>
-  <w:p>
-    <w:pPr>
-      <w:pStyle w:val="Header"/>
-    </w:pPr>
-  </w:p>
-</w:hdr>
-</file>
-
-<file path=word/header3.xml><?xml version="1.0" encoding="utf-8"?>
-<w:hdr xmlns:wpc="http://schemas.microsoft.com/office/word/2010/wordprocessingCanvas" xmlns:mc="http://schemas.openxmlformats.org/markup-compatibility/2006" xmlns:o="urn:schemas-microsoft-com:office:office" xmlns:r="http://schemas.openxmlformats.org/officeDocument/2006/relationships" xmlns:m="http://schemas.openxmlformats.org/officeDocument/2006/math" xmlns:v="urn:schemas-microsoft-com:vml" xmlns:wp14="http://schemas.microsoft.com/office/word/2010/wordprocessingDrawing" xmlns:wp="http://schemas.openxmlformats.org/drawingml/2006/wordprocessingDrawing" xmlns:w10="urn:schemas-microsoft-com:office:word" xmlns:w="http://schemas.openxmlformats.org/wordprocessingml/2006/main" xmlns:w14="http://schemas.microsoft.com/office/word/2010/wordml" xmlns:w15="http://schemas.microsoft.com/office/word/2012/wordml" xmlns:wpg="http://schemas.microsoft.com/office/word/2010/wordprocessingGroup" xmlns:wpi="http://schemas.microsoft.com/office/word/2010/wordprocessingInk" xmlns:wne="http://schemas.microsoft.com/office/word/2006/wordml" xmlns:wps="http://schemas.microsoft.com/office/word/2010/wordprocessingShape" mc:Ignorable="w14 w15 wp14">
   <w:p>
     <w:pPr>
       <w:pStyle w:val="Header"/>
@@ -6910,14 +6771,6 @@
     <w:abstractNumId w:val="11"/>
   </w:num>
 </w:numbering>
-</file>
-
-<file path=word/people.xml><?xml version="1.0" encoding="utf-8"?>
-<w15:people xmlns:wpc="http://schemas.microsoft.com/office/word/2010/wordprocessingCanvas" xmlns:mc="http://schemas.openxmlformats.org/markup-compatibility/2006" xmlns:o="urn:schemas-microsoft-com:office:office" xmlns:r="http://schemas.openxmlformats.org/officeDocument/2006/relationships" xmlns:m="http://schemas.openxmlformats.org/officeDocument/2006/math" xmlns:v="urn:schemas-microsoft-com:vml" xmlns:wp14="http://schemas.microsoft.com/office/word/2010/wordprocessingDrawing" xmlns:wp="http://schemas.openxmlformats.org/drawingml/2006/wordprocessingDrawing" xmlns:w10="urn:schemas-microsoft-com:office:word" xmlns:w="http://schemas.openxmlformats.org/wordprocessingml/2006/main" xmlns:w14="http://schemas.microsoft.com/office/word/2010/wordml" xmlns:w15="http://schemas.microsoft.com/office/word/2012/wordml" xmlns:wpg="http://schemas.microsoft.com/office/word/2010/wordprocessingGroup" xmlns:wpi="http://schemas.microsoft.com/office/word/2010/wordprocessingInk" xmlns:wne="http://schemas.microsoft.com/office/word/2006/wordml" xmlns:wps="http://schemas.microsoft.com/office/word/2010/wordprocessingShape" mc:Ignorable="w14 w15 wp14">
-  <w15:person w15:author="Robison, Arch">
-    <w15:presenceInfo w15:providerId="AD" w15:userId="S-1-5-21-725345543-602162358-527237240-175976"/>
-  </w15:person>
-</w15:people>
 </file>
 
 <file path=word/styles.xml><?xml version="1.0" encoding="utf-8"?>
@@ -8330,7 +8183,7 @@
 </file>
 
 <file path=customXml/itemProps1.xml><?xml version="1.0" encoding="utf-8"?>
-<ds:datastoreItem xmlns:ds="http://schemas.openxmlformats.org/officeDocument/2006/customXml" ds:itemID="{C84D2BFB-AE4A-4987-8DBA-B4071CCB3243}">
+<ds:datastoreItem xmlns:ds="http://schemas.openxmlformats.org/officeDocument/2006/customXml" ds:itemID="{F3ECBD7F-2A84-4A99-AD20-0BC7C75C6422}">
   <ds:schemaRefs>
     <ds:schemaRef ds:uri="http://schemas.openxmlformats.org/officeDocument/2006/bibliography"/>
   </ds:schemaRefs>

</xml_diff>